<commit_message>
Finalizacion de Reporte Asignacion
</commit_message>
<xml_diff>
--- a/Asignacion TSO/Tarea 2 - Asignación.docx
+++ b/Asignacion TSO/Tarea 2 - Asignación.docx
@@ -1,6 +1,6 @@
 
 <file path=word/document.xml><?xml version="1.0" encoding="utf-8"?>
-<w:document xmlns:wpc="http://schemas.microsoft.com/office/word/2010/wordprocessingCanvas" xmlns:cx="http://schemas.microsoft.com/office/drawing/2014/chartex" xmlns:cx1="http://schemas.microsoft.com/office/drawing/2015/9/8/chartex" xmlns:cx2="http://schemas.microsoft.com/office/drawing/2015/10/21/chartex" xmlns:cx3="http://schemas.microsoft.com/office/drawing/2016/5/9/chartex" xmlns:cx4="http://schemas.microsoft.com/office/drawing/2016/5/10/chartex" xmlns:cx5="http://schemas.microsoft.com/office/drawing/2016/5/11/chartex" xmlns:mc="http://schemas.openxmlformats.org/markup-compatibility/2006" xmlns:o="urn:schemas-microsoft-com:office:office" xmlns:r="http://schemas.openxmlformats.org/officeDocument/2006/relationships" xmlns:m="http://schemas.openxmlformats.org/officeDocument/2006/math" xmlns:v="urn:schemas-microsoft-com:vml" xmlns:wp14="http://schemas.microsoft.com/office/word/2010/wordprocessingDrawing" xmlns:wp="http://schemas.openxmlformats.org/drawingml/2006/wordprocessingDrawing" xmlns:w10="urn:schemas-microsoft-com:office:word" xmlns:w="http://schemas.openxmlformats.org/wordprocessingml/2006/main" xmlns:w14="http://schemas.microsoft.com/office/word/2010/wordml" xmlns:w15="http://schemas.microsoft.com/office/word/2012/wordml" xmlns:w16se="http://schemas.microsoft.com/office/word/2015/wordml/symex" xmlns:wpg="http://schemas.microsoft.com/office/word/2010/wordprocessingGroup" xmlns:wpi="http://schemas.microsoft.com/office/word/2010/wordprocessingInk" xmlns:wne="http://schemas.microsoft.com/office/word/2006/wordml" xmlns:wps="http://schemas.microsoft.com/office/word/2010/wordprocessingShape" mc:Ignorable="w14 w15 w16se wp14">
+<w:document xmlns:wpc="http://schemas.microsoft.com/office/word/2010/wordprocessingCanvas" xmlns:cx="http://schemas.microsoft.com/office/drawing/2014/chartex" xmlns:cx1="http://schemas.microsoft.com/office/drawing/2015/9/8/chartex" xmlns:cx2="http://schemas.microsoft.com/office/drawing/2015/10/21/chartex" xmlns:mc="http://schemas.openxmlformats.org/markup-compatibility/2006" xmlns:o="urn:schemas-microsoft-com:office:office" xmlns:r="http://schemas.openxmlformats.org/officeDocument/2006/relationships" xmlns:m="http://schemas.openxmlformats.org/officeDocument/2006/math" xmlns:v="urn:schemas-microsoft-com:vml" xmlns:wp14="http://schemas.microsoft.com/office/word/2010/wordprocessingDrawing" xmlns:wp="http://schemas.openxmlformats.org/drawingml/2006/wordprocessingDrawing" xmlns:w10="urn:schemas-microsoft-com:office:word" xmlns:w="http://schemas.openxmlformats.org/wordprocessingml/2006/main" xmlns:w14="http://schemas.microsoft.com/office/word/2010/wordml" xmlns:w15="http://schemas.microsoft.com/office/word/2012/wordml" xmlns:w16se="http://schemas.microsoft.com/office/word/2015/wordml/symex" xmlns:wpg="http://schemas.microsoft.com/office/word/2010/wordprocessingGroup" xmlns:wpi="http://schemas.microsoft.com/office/word/2010/wordprocessingInk" xmlns:wne="http://schemas.microsoft.com/office/word/2006/wordml" xmlns:wps="http://schemas.microsoft.com/office/word/2010/wordprocessingShape" mc:Ignorable="w14 w15 w16se wp14">
   <w:body>
     <w:p>
       <w:pPr>
@@ -652,7 +652,23 @@
           <w:sz w:val="20"/>
           <w:szCs w:val="20"/>
         </w:rPr>
-        <w:t>SAN NICOLAS DE LOS GARZA, NUEVO LEON, A 21 DE ENERO DEL 2016</w:t>
+        <w:t xml:space="preserve">SAN NICOLAS DE LOS GARZA, NUEVO LEON, A </w:t>
+      </w:r>
+      <w:r>
+        <w:rPr>
+          <w:rFonts w:ascii="Arial" w:hAnsi="Arial" w:cs="Arial"/>
+          <w:sz w:val="20"/>
+          <w:szCs w:val="20"/>
+        </w:rPr>
+        <w:t>30</w:t>
+      </w:r>
+      <w:r>
+        <w:rPr>
+          <w:rFonts w:ascii="Arial" w:hAnsi="Arial" w:cs="Arial"/>
+          <w:sz w:val="20"/>
+          <w:szCs w:val="20"/>
+        </w:rPr>
+        <w:t xml:space="preserve"> DE ENERO DEL 2016</w:t>
       </w:r>
     </w:p>
     <w:p>
@@ -722,6 +738,1211 @@
         </w:rPr>
         <w:t>el equipo tome 1 y solo 1 tarea con el menor tiempo posible.</w:t>
       </w:r>
+      <w:r>
+        <w:rPr>
+          <w:rFonts w:ascii="Arial" w:hAnsi="Arial" w:cs="Arial"/>
+        </w:rPr>
+        <w:t xml:space="preserve"> Se tienen 3 casos, uno correspondiente a las tareas de un equipo para desarrollar un proyecto, un caso sobre 15 empleados y 15 tareas y el tercer caso es similar al </w:t>
+      </w:r>
+      <w:r>
+        <w:rPr>
+          <w:rFonts w:ascii="Arial" w:hAnsi="Arial" w:cs="Arial"/>
+        </w:rPr>
+        <w:t>segundo,</w:t>
+      </w:r>
+      <w:r>
+        <w:rPr>
+          <w:rFonts w:ascii="Arial" w:hAnsi="Arial" w:cs="Arial"/>
+        </w:rPr>
+        <w:t xml:space="preserve"> pero con algunas restricciones sobre 2 empleados.</w:t>
+      </w:r>
+    </w:p>
+    <w:p>
+      <w:pPr>
+        <w:pStyle w:val="paragraph"/>
+        <w:spacing w:before="0" w:beforeAutospacing="0" w:after="0" w:afterAutospacing="0"/>
+        <w:jc w:val="both"/>
+        <w:textAlignment w:val="baseline"/>
+        <w:rPr>
+          <w:rFonts w:ascii="Arial" w:hAnsi="Arial" w:cs="Arial"/>
+        </w:rPr>
+      </w:pPr>
+    </w:p>
+    <w:p>
+      <w:pPr>
+        <w:pStyle w:val="paragraph"/>
+        <w:spacing w:before="0" w:beforeAutospacing="0" w:after="0" w:afterAutospacing="0"/>
+        <w:jc w:val="both"/>
+        <w:textAlignment w:val="baseline"/>
+        <w:rPr>
+          <w:rFonts w:ascii="Arial" w:hAnsi="Arial" w:cs="Arial"/>
+        </w:rPr>
+      </w:pPr>
+      <w:r>
+        <w:rPr>
+          <w:rFonts w:ascii="Arial" w:hAnsi="Arial" w:cs="Arial"/>
+        </w:rPr>
+        <w:t>CASO 1: Propuesto en Clase</w:t>
+      </w:r>
+    </w:p>
+    <w:tbl>
+      <w:tblPr>
+        <w:tblStyle w:val="Cuadrculadetablaclara"/>
+        <w:tblW w:w="7920" w:type="dxa"/>
+        <w:jc w:val="center"/>
+        <w:tblBorders>
+          <w:top w:val="single" w:sz="4" w:space="0" w:color="auto"/>
+          <w:left w:val="single" w:sz="4" w:space="0" w:color="auto"/>
+          <w:bottom w:val="single" w:sz="4" w:space="0" w:color="auto"/>
+          <w:right w:val="single" w:sz="4" w:space="0" w:color="auto"/>
+          <w:insideH w:val="single" w:sz="4" w:space="0" w:color="auto"/>
+          <w:insideV w:val="single" w:sz="4" w:space="0" w:color="auto"/>
+        </w:tblBorders>
+        <w:tblLook w:val="04A0" w:firstRow="1" w:lastRow="0" w:firstColumn="1" w:lastColumn="0" w:noHBand="0" w:noVBand="1"/>
+      </w:tblPr>
+      <w:tblGrid>
+        <w:gridCol w:w="900"/>
+        <w:gridCol w:w="1320"/>
+        <w:gridCol w:w="1678"/>
+        <w:gridCol w:w="1320"/>
+        <w:gridCol w:w="1320"/>
+        <w:gridCol w:w="1382"/>
+      </w:tblGrid>
+      <w:tr>
+        <w:trPr>
+          <w:trHeight w:val="300"/>
+          <w:jc w:val="center"/>
+        </w:trPr>
+        <w:tc>
+          <w:tcPr>
+            <w:tcW w:w="1320" w:type="dxa"/>
+          </w:tcPr>
+          <w:p>
+            <w:pPr>
+              <w:jc w:val="right"/>
+              <w:rPr>
+                <w:rFonts w:ascii="Calibri" w:eastAsia="Times New Roman" w:hAnsi="Calibri" w:cs="Calibri"/>
+                <w:color w:val="000000"/>
+                <w:lang w:eastAsia="es-MX"/>
+              </w:rPr>
+            </w:pPr>
+          </w:p>
+        </w:tc>
+        <w:tc>
+          <w:tcPr>
+            <w:tcW w:w="1320" w:type="dxa"/>
+            <w:noWrap/>
+            <w:hideMark/>
+          </w:tcPr>
+          <w:p>
+            <w:pPr>
+              <w:jc w:val="right"/>
+              <w:rPr>
+                <w:rFonts w:ascii="Calibri" w:eastAsia="Times New Roman" w:hAnsi="Calibri" w:cs="Calibri"/>
+                <w:color w:val="000000"/>
+                <w:lang w:eastAsia="es-MX"/>
+              </w:rPr>
+            </w:pPr>
+            <w:r>
+              <w:rPr>
+                <w:rFonts w:ascii="Calibri" w:eastAsia="Times New Roman" w:hAnsi="Calibri" w:cs="Calibri"/>
+                <w:color w:val="000000"/>
+                <w:lang w:eastAsia="es-MX"/>
+              </w:rPr>
+              <w:t>Algoritmo</w:t>
+            </w:r>
+          </w:p>
+        </w:tc>
+        <w:tc>
+          <w:tcPr>
+            <w:tcW w:w="1320" w:type="dxa"/>
+            <w:noWrap/>
+            <w:hideMark/>
+          </w:tcPr>
+          <w:p>
+            <w:pPr>
+              <w:jc w:val="right"/>
+              <w:rPr>
+                <w:rFonts w:ascii="Calibri" w:eastAsia="Times New Roman" w:hAnsi="Calibri" w:cs="Calibri"/>
+                <w:color w:val="000000"/>
+                <w:lang w:eastAsia="es-MX"/>
+              </w:rPr>
+            </w:pPr>
+            <w:r>
+              <w:rPr>
+                <w:rFonts w:ascii="Calibri" w:eastAsia="Times New Roman" w:hAnsi="Calibri" w:cs="Calibri"/>
+                <w:color w:val="000000"/>
+                <w:lang w:eastAsia="es-MX"/>
+              </w:rPr>
+              <w:t>Implementación</w:t>
+            </w:r>
+          </w:p>
+        </w:tc>
+        <w:tc>
+          <w:tcPr>
+            <w:tcW w:w="1320" w:type="dxa"/>
+            <w:noWrap/>
+            <w:hideMark/>
+          </w:tcPr>
+          <w:p>
+            <w:pPr>
+              <w:jc w:val="right"/>
+              <w:rPr>
+                <w:rFonts w:ascii="Calibri" w:eastAsia="Times New Roman" w:hAnsi="Calibri" w:cs="Calibri"/>
+                <w:color w:val="000000"/>
+                <w:lang w:eastAsia="es-MX"/>
+              </w:rPr>
+            </w:pPr>
+            <w:r>
+              <w:rPr>
+                <w:rFonts w:ascii="Calibri" w:eastAsia="Times New Roman" w:hAnsi="Calibri" w:cs="Calibri"/>
+                <w:color w:val="000000"/>
+                <w:lang w:eastAsia="es-MX"/>
+              </w:rPr>
+              <w:t xml:space="preserve">Validación </w:t>
+            </w:r>
+          </w:p>
+        </w:tc>
+        <w:tc>
+          <w:tcPr>
+            <w:tcW w:w="1320" w:type="dxa"/>
+            <w:noWrap/>
+            <w:hideMark/>
+          </w:tcPr>
+          <w:p>
+            <w:pPr>
+              <w:jc w:val="right"/>
+              <w:rPr>
+                <w:rFonts w:ascii="Calibri" w:eastAsia="Times New Roman" w:hAnsi="Calibri" w:cs="Calibri"/>
+                <w:color w:val="000000"/>
+                <w:lang w:eastAsia="es-MX"/>
+              </w:rPr>
+            </w:pPr>
+            <w:r>
+              <w:rPr>
+                <w:rFonts w:ascii="Calibri" w:eastAsia="Times New Roman" w:hAnsi="Calibri" w:cs="Calibri"/>
+                <w:color w:val="000000"/>
+                <w:lang w:eastAsia="es-MX"/>
+              </w:rPr>
+              <w:t>Reporte</w:t>
+            </w:r>
+          </w:p>
+        </w:tc>
+        <w:tc>
+          <w:tcPr>
+            <w:tcW w:w="1320" w:type="dxa"/>
+            <w:noWrap/>
+            <w:hideMark/>
+          </w:tcPr>
+          <w:p>
+            <w:pPr>
+              <w:jc w:val="right"/>
+              <w:rPr>
+                <w:rFonts w:ascii="Calibri" w:eastAsia="Times New Roman" w:hAnsi="Calibri" w:cs="Calibri"/>
+                <w:color w:val="000000"/>
+                <w:lang w:eastAsia="es-MX"/>
+              </w:rPr>
+            </w:pPr>
+            <w:r>
+              <w:rPr>
+                <w:rFonts w:ascii="Calibri" w:eastAsia="Times New Roman" w:hAnsi="Calibri" w:cs="Calibri"/>
+                <w:color w:val="000000"/>
+                <w:lang w:eastAsia="es-MX"/>
+              </w:rPr>
+              <w:t>Presentación</w:t>
+            </w:r>
+          </w:p>
+        </w:tc>
+      </w:tr>
+      <w:tr>
+        <w:trPr>
+          <w:trHeight w:val="300"/>
+          <w:jc w:val="center"/>
+        </w:trPr>
+        <w:tc>
+          <w:tcPr>
+            <w:tcW w:w="1320" w:type="dxa"/>
+          </w:tcPr>
+          <w:p>
+            <w:pPr>
+              <w:jc w:val="right"/>
+              <w:rPr>
+                <w:rFonts w:ascii="Calibri" w:eastAsia="Times New Roman" w:hAnsi="Calibri" w:cs="Calibri"/>
+                <w:color w:val="000000"/>
+                <w:lang w:eastAsia="es-MX"/>
+              </w:rPr>
+            </w:pPr>
+            <w:r>
+              <w:rPr>
+                <w:rFonts w:ascii="Calibri" w:eastAsia="Times New Roman" w:hAnsi="Calibri" w:cs="Calibri"/>
+                <w:color w:val="000000"/>
+                <w:lang w:eastAsia="es-MX"/>
+              </w:rPr>
+              <w:t>Lucy</w:t>
+            </w:r>
+          </w:p>
+        </w:tc>
+        <w:tc>
+          <w:tcPr>
+            <w:tcW w:w="1320" w:type="dxa"/>
+            <w:noWrap/>
+          </w:tcPr>
+          <w:p>
+            <w:pPr>
+              <w:jc w:val="right"/>
+              <w:rPr>
+                <w:rFonts w:ascii="Calibri" w:eastAsia="Times New Roman" w:hAnsi="Calibri" w:cs="Calibri"/>
+                <w:color w:val="000000"/>
+                <w:lang w:eastAsia="es-MX"/>
+              </w:rPr>
+            </w:pPr>
+            <w:r>
+              <w:rPr>
+                <w:rFonts w:ascii="Calibri" w:eastAsia="Times New Roman" w:hAnsi="Calibri" w:cs="Calibri"/>
+                <w:color w:val="000000"/>
+                <w:lang w:eastAsia="es-MX"/>
+              </w:rPr>
+              <w:t>12</w:t>
+            </w:r>
+          </w:p>
+        </w:tc>
+        <w:tc>
+          <w:tcPr>
+            <w:tcW w:w="1320" w:type="dxa"/>
+            <w:noWrap/>
+          </w:tcPr>
+          <w:p>
+            <w:pPr>
+              <w:jc w:val="right"/>
+              <w:rPr>
+                <w:rFonts w:ascii="Calibri" w:eastAsia="Times New Roman" w:hAnsi="Calibri" w:cs="Calibri"/>
+                <w:color w:val="000000"/>
+                <w:lang w:eastAsia="es-MX"/>
+              </w:rPr>
+            </w:pPr>
+            <w:r>
+              <w:rPr>
+                <w:rFonts w:ascii="Calibri" w:eastAsia="Times New Roman" w:hAnsi="Calibri" w:cs="Calibri"/>
+                <w:color w:val="000000"/>
+                <w:lang w:eastAsia="es-MX"/>
+              </w:rPr>
+              <w:t>20</w:t>
+            </w:r>
+          </w:p>
+        </w:tc>
+        <w:tc>
+          <w:tcPr>
+            <w:tcW w:w="1320" w:type="dxa"/>
+            <w:noWrap/>
+          </w:tcPr>
+          <w:p>
+            <w:pPr>
+              <w:jc w:val="right"/>
+              <w:rPr>
+                <w:rFonts w:ascii="Calibri" w:eastAsia="Times New Roman" w:hAnsi="Calibri" w:cs="Calibri"/>
+                <w:color w:val="000000"/>
+                <w:lang w:eastAsia="es-MX"/>
+              </w:rPr>
+            </w:pPr>
+            <w:r>
+              <w:rPr>
+                <w:rFonts w:ascii="Calibri" w:eastAsia="Times New Roman" w:hAnsi="Calibri" w:cs="Calibri"/>
+                <w:color w:val="000000"/>
+                <w:lang w:eastAsia="es-MX"/>
+              </w:rPr>
+              <w:t>35</w:t>
+            </w:r>
+          </w:p>
+        </w:tc>
+        <w:tc>
+          <w:tcPr>
+            <w:tcW w:w="1320" w:type="dxa"/>
+            <w:noWrap/>
+          </w:tcPr>
+          <w:p>
+            <w:pPr>
+              <w:jc w:val="right"/>
+              <w:rPr>
+                <w:rFonts w:ascii="Calibri" w:eastAsia="Times New Roman" w:hAnsi="Calibri" w:cs="Calibri"/>
+                <w:color w:val="000000"/>
+                <w:lang w:eastAsia="es-MX"/>
+              </w:rPr>
+            </w:pPr>
+            <w:r>
+              <w:rPr>
+                <w:rFonts w:ascii="Calibri" w:eastAsia="Times New Roman" w:hAnsi="Calibri" w:cs="Calibri"/>
+                <w:color w:val="000000"/>
+                <w:lang w:eastAsia="es-MX"/>
+              </w:rPr>
+              <w:t>28</w:t>
+            </w:r>
+          </w:p>
+        </w:tc>
+        <w:tc>
+          <w:tcPr>
+            <w:tcW w:w="1320" w:type="dxa"/>
+            <w:noWrap/>
+          </w:tcPr>
+          <w:p>
+            <w:pPr>
+              <w:jc w:val="right"/>
+              <w:rPr>
+                <w:rFonts w:ascii="Calibri" w:eastAsia="Times New Roman" w:hAnsi="Calibri" w:cs="Calibri"/>
+                <w:color w:val="000000"/>
+                <w:lang w:eastAsia="es-MX"/>
+              </w:rPr>
+            </w:pPr>
+            <w:r>
+              <w:rPr>
+                <w:rFonts w:ascii="Calibri" w:eastAsia="Times New Roman" w:hAnsi="Calibri" w:cs="Calibri"/>
+                <w:color w:val="000000"/>
+                <w:lang w:eastAsia="es-MX"/>
+              </w:rPr>
+              <w:t>15</w:t>
+            </w:r>
+          </w:p>
+        </w:tc>
+      </w:tr>
+      <w:tr>
+        <w:trPr>
+          <w:trHeight w:val="300"/>
+          <w:jc w:val="center"/>
+        </w:trPr>
+        <w:tc>
+          <w:tcPr>
+            <w:tcW w:w="1320" w:type="dxa"/>
+          </w:tcPr>
+          <w:p>
+            <w:pPr>
+              <w:jc w:val="right"/>
+              <w:rPr>
+                <w:rFonts w:ascii="Calibri" w:eastAsia="Times New Roman" w:hAnsi="Calibri" w:cs="Calibri"/>
+                <w:color w:val="000000"/>
+                <w:lang w:eastAsia="es-MX"/>
+              </w:rPr>
+            </w:pPr>
+            <w:r>
+              <w:rPr>
+                <w:rFonts w:ascii="Calibri" w:eastAsia="Times New Roman" w:hAnsi="Calibri" w:cs="Calibri"/>
+                <w:color w:val="000000"/>
+                <w:lang w:eastAsia="es-MX"/>
+              </w:rPr>
+              <w:t>Jez</w:t>
+            </w:r>
+          </w:p>
+        </w:tc>
+        <w:tc>
+          <w:tcPr>
+            <w:tcW w:w="1320" w:type="dxa"/>
+            <w:noWrap/>
+            <w:hideMark/>
+          </w:tcPr>
+          <w:p>
+            <w:pPr>
+              <w:jc w:val="right"/>
+              <w:rPr>
+                <w:rFonts w:ascii="Calibri" w:eastAsia="Times New Roman" w:hAnsi="Calibri" w:cs="Calibri"/>
+                <w:color w:val="000000"/>
+                <w:lang w:eastAsia="es-MX"/>
+              </w:rPr>
+            </w:pPr>
+            <w:r>
+              <w:rPr>
+                <w:rFonts w:ascii="Calibri" w:eastAsia="Times New Roman" w:hAnsi="Calibri" w:cs="Calibri"/>
+                <w:color w:val="000000"/>
+                <w:lang w:eastAsia="es-MX"/>
+              </w:rPr>
+              <w:t>4</w:t>
+            </w:r>
+          </w:p>
+        </w:tc>
+        <w:tc>
+          <w:tcPr>
+            <w:tcW w:w="1320" w:type="dxa"/>
+            <w:noWrap/>
+            <w:hideMark/>
+          </w:tcPr>
+          <w:p>
+            <w:pPr>
+              <w:jc w:val="right"/>
+              <w:rPr>
+                <w:rFonts w:ascii="Calibri" w:eastAsia="Times New Roman" w:hAnsi="Calibri" w:cs="Calibri"/>
+                <w:color w:val="000000"/>
+                <w:lang w:eastAsia="es-MX"/>
+              </w:rPr>
+            </w:pPr>
+            <w:r>
+              <w:rPr>
+                <w:rFonts w:ascii="Calibri" w:eastAsia="Times New Roman" w:hAnsi="Calibri" w:cs="Calibri"/>
+                <w:color w:val="000000"/>
+                <w:lang w:eastAsia="es-MX"/>
+              </w:rPr>
+              <w:t>10</w:t>
+            </w:r>
+          </w:p>
+        </w:tc>
+        <w:tc>
+          <w:tcPr>
+            <w:tcW w:w="1320" w:type="dxa"/>
+            <w:noWrap/>
+            <w:hideMark/>
+          </w:tcPr>
+          <w:p>
+            <w:pPr>
+              <w:jc w:val="right"/>
+              <w:rPr>
+                <w:rFonts w:ascii="Calibri" w:eastAsia="Times New Roman" w:hAnsi="Calibri" w:cs="Calibri"/>
+                <w:color w:val="000000"/>
+                <w:lang w:eastAsia="es-MX"/>
+              </w:rPr>
+            </w:pPr>
+            <w:r>
+              <w:rPr>
+                <w:rFonts w:ascii="Calibri" w:eastAsia="Times New Roman" w:hAnsi="Calibri" w:cs="Calibri"/>
+                <w:color w:val="000000"/>
+                <w:lang w:eastAsia="es-MX"/>
+              </w:rPr>
+              <w:t>10</w:t>
+            </w:r>
+          </w:p>
+        </w:tc>
+        <w:tc>
+          <w:tcPr>
+            <w:tcW w:w="1320" w:type="dxa"/>
+            <w:noWrap/>
+            <w:hideMark/>
+          </w:tcPr>
+          <w:p>
+            <w:pPr>
+              <w:jc w:val="right"/>
+              <w:rPr>
+                <w:rFonts w:ascii="Calibri" w:eastAsia="Times New Roman" w:hAnsi="Calibri" w:cs="Calibri"/>
+                <w:color w:val="000000"/>
+                <w:lang w:eastAsia="es-MX"/>
+              </w:rPr>
+            </w:pPr>
+            <w:r>
+              <w:rPr>
+                <w:rFonts w:ascii="Calibri" w:eastAsia="Times New Roman" w:hAnsi="Calibri" w:cs="Calibri"/>
+                <w:color w:val="000000"/>
+                <w:lang w:eastAsia="es-MX"/>
+              </w:rPr>
+              <w:t>2</w:t>
+            </w:r>
+          </w:p>
+        </w:tc>
+        <w:tc>
+          <w:tcPr>
+            <w:tcW w:w="1320" w:type="dxa"/>
+            <w:noWrap/>
+            <w:hideMark/>
+          </w:tcPr>
+          <w:p>
+            <w:pPr>
+              <w:jc w:val="right"/>
+              <w:rPr>
+                <w:rFonts w:ascii="Calibri" w:eastAsia="Times New Roman" w:hAnsi="Calibri" w:cs="Calibri"/>
+                <w:color w:val="000000"/>
+                <w:lang w:eastAsia="es-MX"/>
+              </w:rPr>
+            </w:pPr>
+            <w:r>
+              <w:rPr>
+                <w:rFonts w:ascii="Calibri" w:eastAsia="Times New Roman" w:hAnsi="Calibri" w:cs="Calibri"/>
+                <w:color w:val="000000"/>
+                <w:lang w:eastAsia="es-MX"/>
+              </w:rPr>
+              <w:t>8</w:t>
+            </w:r>
+          </w:p>
+        </w:tc>
+      </w:tr>
+      <w:tr>
+        <w:trPr>
+          <w:trHeight w:val="300"/>
+          <w:jc w:val="center"/>
+        </w:trPr>
+        <w:tc>
+          <w:tcPr>
+            <w:tcW w:w="1320" w:type="dxa"/>
+          </w:tcPr>
+          <w:p>
+            <w:pPr>
+              <w:jc w:val="right"/>
+              <w:rPr>
+                <w:rFonts w:ascii="Calibri" w:eastAsia="Times New Roman" w:hAnsi="Calibri" w:cs="Calibri"/>
+                <w:color w:val="000000"/>
+                <w:lang w:eastAsia="es-MX"/>
+              </w:rPr>
+            </w:pPr>
+            <w:r>
+              <w:rPr>
+                <w:rFonts w:ascii="Calibri" w:eastAsia="Times New Roman" w:hAnsi="Calibri" w:cs="Calibri"/>
+                <w:color w:val="000000"/>
+                <w:lang w:eastAsia="es-MX"/>
+              </w:rPr>
+              <w:t>Tobías</w:t>
+            </w:r>
+          </w:p>
+        </w:tc>
+        <w:tc>
+          <w:tcPr>
+            <w:tcW w:w="1320" w:type="dxa"/>
+            <w:noWrap/>
+            <w:hideMark/>
+          </w:tcPr>
+          <w:p>
+            <w:pPr>
+              <w:jc w:val="right"/>
+              <w:rPr>
+                <w:rFonts w:ascii="Calibri" w:eastAsia="Times New Roman" w:hAnsi="Calibri" w:cs="Calibri"/>
+                <w:color w:val="000000"/>
+                <w:lang w:eastAsia="es-MX"/>
+              </w:rPr>
+            </w:pPr>
+            <w:r>
+              <w:rPr>
+                <w:rFonts w:ascii="Calibri" w:eastAsia="Times New Roman" w:hAnsi="Calibri" w:cs="Calibri"/>
+                <w:color w:val="000000"/>
+                <w:lang w:eastAsia="es-MX"/>
+              </w:rPr>
+              <w:t>37</w:t>
+            </w:r>
+          </w:p>
+        </w:tc>
+        <w:tc>
+          <w:tcPr>
+            <w:tcW w:w="1320" w:type="dxa"/>
+            <w:noWrap/>
+            <w:hideMark/>
+          </w:tcPr>
+          <w:p>
+            <w:pPr>
+              <w:jc w:val="right"/>
+              <w:rPr>
+                <w:rFonts w:ascii="Calibri" w:eastAsia="Times New Roman" w:hAnsi="Calibri" w:cs="Calibri"/>
+                <w:color w:val="000000"/>
+                <w:lang w:eastAsia="es-MX"/>
+              </w:rPr>
+            </w:pPr>
+            <w:r>
+              <w:rPr>
+                <w:rFonts w:ascii="Calibri" w:eastAsia="Times New Roman" w:hAnsi="Calibri" w:cs="Calibri"/>
+                <w:color w:val="000000"/>
+                <w:lang w:eastAsia="es-MX"/>
+              </w:rPr>
+              <w:t>24</w:t>
+            </w:r>
+          </w:p>
+        </w:tc>
+        <w:tc>
+          <w:tcPr>
+            <w:tcW w:w="1320" w:type="dxa"/>
+            <w:noWrap/>
+            <w:hideMark/>
+          </w:tcPr>
+          <w:p>
+            <w:pPr>
+              <w:jc w:val="right"/>
+              <w:rPr>
+                <w:rFonts w:ascii="Calibri" w:eastAsia="Times New Roman" w:hAnsi="Calibri" w:cs="Calibri"/>
+                <w:color w:val="000000"/>
+                <w:lang w:eastAsia="es-MX"/>
+              </w:rPr>
+            </w:pPr>
+            <w:r>
+              <w:rPr>
+                <w:rFonts w:ascii="Calibri" w:eastAsia="Times New Roman" w:hAnsi="Calibri" w:cs="Calibri"/>
+                <w:color w:val="000000"/>
+                <w:lang w:eastAsia="es-MX"/>
+              </w:rPr>
+              <w:t>11</w:t>
+            </w:r>
+          </w:p>
+        </w:tc>
+        <w:tc>
+          <w:tcPr>
+            <w:tcW w:w="1320" w:type="dxa"/>
+            <w:noWrap/>
+            <w:hideMark/>
+          </w:tcPr>
+          <w:p>
+            <w:pPr>
+              <w:jc w:val="right"/>
+              <w:rPr>
+                <w:rFonts w:ascii="Calibri" w:eastAsia="Times New Roman" w:hAnsi="Calibri" w:cs="Calibri"/>
+                <w:color w:val="000000"/>
+                <w:lang w:eastAsia="es-MX"/>
+              </w:rPr>
+            </w:pPr>
+            <w:r>
+              <w:rPr>
+                <w:rFonts w:ascii="Calibri" w:eastAsia="Times New Roman" w:hAnsi="Calibri" w:cs="Calibri"/>
+                <w:color w:val="000000"/>
+                <w:lang w:eastAsia="es-MX"/>
+              </w:rPr>
+              <w:t>48</w:t>
+            </w:r>
+          </w:p>
+        </w:tc>
+        <w:tc>
+          <w:tcPr>
+            <w:tcW w:w="1320" w:type="dxa"/>
+            <w:noWrap/>
+            <w:hideMark/>
+          </w:tcPr>
+          <w:p>
+            <w:pPr>
+              <w:jc w:val="right"/>
+              <w:rPr>
+                <w:rFonts w:ascii="Calibri" w:eastAsia="Times New Roman" w:hAnsi="Calibri" w:cs="Calibri"/>
+                <w:color w:val="000000"/>
+                <w:lang w:eastAsia="es-MX"/>
+              </w:rPr>
+            </w:pPr>
+            <w:r>
+              <w:rPr>
+                <w:rFonts w:ascii="Calibri" w:eastAsia="Times New Roman" w:hAnsi="Calibri" w:cs="Calibri"/>
+                <w:color w:val="000000"/>
+                <w:lang w:eastAsia="es-MX"/>
+              </w:rPr>
+              <w:t>5</w:t>
+            </w:r>
+          </w:p>
+        </w:tc>
+      </w:tr>
+      <w:tr>
+        <w:trPr>
+          <w:trHeight w:val="300"/>
+          <w:jc w:val="center"/>
+        </w:trPr>
+        <w:tc>
+          <w:tcPr>
+            <w:tcW w:w="1320" w:type="dxa"/>
+          </w:tcPr>
+          <w:p>
+            <w:pPr>
+              <w:jc w:val="right"/>
+              <w:rPr>
+                <w:rFonts w:ascii="Calibri" w:eastAsia="Times New Roman" w:hAnsi="Calibri" w:cs="Calibri"/>
+                <w:color w:val="000000"/>
+                <w:lang w:eastAsia="es-MX"/>
+              </w:rPr>
+            </w:pPr>
+            <w:r>
+              <w:rPr>
+                <w:rFonts w:ascii="Calibri" w:eastAsia="Times New Roman" w:hAnsi="Calibri" w:cs="Calibri"/>
+                <w:color w:val="000000"/>
+                <w:lang w:eastAsia="es-MX"/>
+              </w:rPr>
+              <w:t>Pedro</w:t>
+            </w:r>
+          </w:p>
+        </w:tc>
+        <w:tc>
+          <w:tcPr>
+            <w:tcW w:w="1320" w:type="dxa"/>
+            <w:noWrap/>
+            <w:hideMark/>
+          </w:tcPr>
+          <w:p>
+            <w:pPr>
+              <w:jc w:val="right"/>
+              <w:rPr>
+                <w:rFonts w:ascii="Calibri" w:eastAsia="Times New Roman" w:hAnsi="Calibri" w:cs="Calibri"/>
+                <w:color w:val="000000"/>
+                <w:lang w:eastAsia="es-MX"/>
+              </w:rPr>
+            </w:pPr>
+            <w:r>
+              <w:rPr>
+                <w:rFonts w:ascii="Calibri" w:eastAsia="Times New Roman" w:hAnsi="Calibri" w:cs="Calibri"/>
+                <w:color w:val="000000"/>
+                <w:lang w:eastAsia="es-MX"/>
+              </w:rPr>
+              <w:t>1</w:t>
+            </w:r>
+          </w:p>
+        </w:tc>
+        <w:tc>
+          <w:tcPr>
+            <w:tcW w:w="1320" w:type="dxa"/>
+            <w:noWrap/>
+            <w:hideMark/>
+          </w:tcPr>
+          <w:p>
+            <w:pPr>
+              <w:jc w:val="right"/>
+              <w:rPr>
+                <w:rFonts w:ascii="Calibri" w:eastAsia="Times New Roman" w:hAnsi="Calibri" w:cs="Calibri"/>
+                <w:color w:val="000000"/>
+                <w:lang w:eastAsia="es-MX"/>
+              </w:rPr>
+            </w:pPr>
+            <w:r>
+              <w:rPr>
+                <w:rFonts w:ascii="Calibri" w:eastAsia="Times New Roman" w:hAnsi="Calibri" w:cs="Calibri"/>
+                <w:color w:val="000000"/>
+                <w:lang w:eastAsia="es-MX"/>
+              </w:rPr>
+              <w:t>7</w:t>
+            </w:r>
+          </w:p>
+        </w:tc>
+        <w:tc>
+          <w:tcPr>
+            <w:tcW w:w="1320" w:type="dxa"/>
+            <w:noWrap/>
+            <w:hideMark/>
+          </w:tcPr>
+          <w:p>
+            <w:pPr>
+              <w:jc w:val="right"/>
+              <w:rPr>
+                <w:rFonts w:ascii="Calibri" w:eastAsia="Times New Roman" w:hAnsi="Calibri" w:cs="Calibri"/>
+                <w:color w:val="000000"/>
+                <w:lang w:eastAsia="es-MX"/>
+              </w:rPr>
+            </w:pPr>
+            <w:r>
+              <w:rPr>
+                <w:rFonts w:ascii="Calibri" w:eastAsia="Times New Roman" w:hAnsi="Calibri" w:cs="Calibri"/>
+                <w:color w:val="000000"/>
+                <w:lang w:eastAsia="es-MX"/>
+              </w:rPr>
+              <w:t>23</w:t>
+            </w:r>
+          </w:p>
+        </w:tc>
+        <w:tc>
+          <w:tcPr>
+            <w:tcW w:w="1320" w:type="dxa"/>
+            <w:noWrap/>
+            <w:hideMark/>
+          </w:tcPr>
+          <w:p>
+            <w:pPr>
+              <w:jc w:val="right"/>
+              <w:rPr>
+                <w:rFonts w:ascii="Calibri" w:eastAsia="Times New Roman" w:hAnsi="Calibri" w:cs="Calibri"/>
+                <w:color w:val="000000"/>
+                <w:lang w:eastAsia="es-MX"/>
+              </w:rPr>
+            </w:pPr>
+            <w:r>
+              <w:rPr>
+                <w:rFonts w:ascii="Calibri" w:eastAsia="Times New Roman" w:hAnsi="Calibri" w:cs="Calibri"/>
+                <w:color w:val="000000"/>
+                <w:lang w:eastAsia="es-MX"/>
+              </w:rPr>
+              <w:t>32</w:t>
+            </w:r>
+          </w:p>
+        </w:tc>
+        <w:tc>
+          <w:tcPr>
+            <w:tcW w:w="1320" w:type="dxa"/>
+            <w:noWrap/>
+            <w:hideMark/>
+          </w:tcPr>
+          <w:p>
+            <w:pPr>
+              <w:jc w:val="right"/>
+              <w:rPr>
+                <w:rFonts w:ascii="Calibri" w:eastAsia="Times New Roman" w:hAnsi="Calibri" w:cs="Calibri"/>
+                <w:color w:val="000000"/>
+                <w:lang w:eastAsia="es-MX"/>
+              </w:rPr>
+            </w:pPr>
+            <w:r>
+              <w:rPr>
+                <w:rFonts w:ascii="Calibri" w:eastAsia="Times New Roman" w:hAnsi="Calibri" w:cs="Calibri"/>
+                <w:color w:val="000000"/>
+                <w:lang w:eastAsia="es-MX"/>
+              </w:rPr>
+              <w:t>6</w:t>
+            </w:r>
+          </w:p>
+        </w:tc>
+      </w:tr>
+      <w:tr>
+        <w:trPr>
+          <w:trHeight w:val="300"/>
+          <w:jc w:val="center"/>
+        </w:trPr>
+        <w:tc>
+          <w:tcPr>
+            <w:tcW w:w="1320" w:type="dxa"/>
+          </w:tcPr>
+          <w:p>
+            <w:pPr>
+              <w:jc w:val="right"/>
+              <w:rPr>
+                <w:rFonts w:ascii="Calibri" w:eastAsia="Times New Roman" w:hAnsi="Calibri" w:cs="Calibri"/>
+                <w:color w:val="000000"/>
+                <w:lang w:eastAsia="es-MX"/>
+              </w:rPr>
+            </w:pPr>
+            <w:r>
+              <w:rPr>
+                <w:rFonts w:ascii="Calibri" w:eastAsia="Times New Roman" w:hAnsi="Calibri" w:cs="Calibri"/>
+                <w:color w:val="000000"/>
+                <w:lang w:eastAsia="es-MX"/>
+              </w:rPr>
+              <w:t>Javier</w:t>
+            </w:r>
+          </w:p>
+        </w:tc>
+        <w:tc>
+          <w:tcPr>
+            <w:tcW w:w="1320" w:type="dxa"/>
+            <w:noWrap/>
+            <w:hideMark/>
+          </w:tcPr>
+          <w:p>
+            <w:pPr>
+              <w:jc w:val="right"/>
+              <w:rPr>
+                <w:rFonts w:ascii="Calibri" w:eastAsia="Times New Roman" w:hAnsi="Calibri" w:cs="Calibri"/>
+                <w:color w:val="000000"/>
+                <w:lang w:eastAsia="es-MX"/>
+              </w:rPr>
+            </w:pPr>
+            <w:r>
+              <w:rPr>
+                <w:rFonts w:ascii="Calibri" w:eastAsia="Times New Roman" w:hAnsi="Calibri" w:cs="Calibri"/>
+                <w:color w:val="000000"/>
+                <w:lang w:eastAsia="es-MX"/>
+              </w:rPr>
+              <w:t>15</w:t>
+            </w:r>
+          </w:p>
+        </w:tc>
+        <w:tc>
+          <w:tcPr>
+            <w:tcW w:w="1320" w:type="dxa"/>
+            <w:noWrap/>
+            <w:hideMark/>
+          </w:tcPr>
+          <w:p>
+            <w:pPr>
+              <w:jc w:val="right"/>
+              <w:rPr>
+                <w:rFonts w:ascii="Calibri" w:eastAsia="Times New Roman" w:hAnsi="Calibri" w:cs="Calibri"/>
+                <w:color w:val="000000"/>
+                <w:lang w:eastAsia="es-MX"/>
+              </w:rPr>
+            </w:pPr>
+            <w:r>
+              <w:rPr>
+                <w:rFonts w:ascii="Calibri" w:eastAsia="Times New Roman" w:hAnsi="Calibri" w:cs="Calibri"/>
+                <w:color w:val="000000"/>
+                <w:lang w:eastAsia="es-MX"/>
+              </w:rPr>
+              <w:t>37</w:t>
+            </w:r>
+          </w:p>
+        </w:tc>
+        <w:tc>
+          <w:tcPr>
+            <w:tcW w:w="1320" w:type="dxa"/>
+            <w:noWrap/>
+            <w:hideMark/>
+          </w:tcPr>
+          <w:p>
+            <w:pPr>
+              <w:jc w:val="right"/>
+              <w:rPr>
+                <w:rFonts w:ascii="Calibri" w:eastAsia="Times New Roman" w:hAnsi="Calibri" w:cs="Calibri"/>
+                <w:color w:val="000000"/>
+                <w:lang w:eastAsia="es-MX"/>
+              </w:rPr>
+            </w:pPr>
+            <w:r>
+              <w:rPr>
+                <w:rFonts w:ascii="Calibri" w:eastAsia="Times New Roman" w:hAnsi="Calibri" w:cs="Calibri"/>
+                <w:color w:val="000000"/>
+                <w:lang w:eastAsia="es-MX"/>
+              </w:rPr>
+              <w:t>40</w:t>
+            </w:r>
+          </w:p>
+        </w:tc>
+        <w:tc>
+          <w:tcPr>
+            <w:tcW w:w="1320" w:type="dxa"/>
+            <w:noWrap/>
+            <w:hideMark/>
+          </w:tcPr>
+          <w:p>
+            <w:pPr>
+              <w:jc w:val="right"/>
+              <w:rPr>
+                <w:rFonts w:ascii="Calibri" w:eastAsia="Times New Roman" w:hAnsi="Calibri" w:cs="Calibri"/>
+                <w:color w:val="000000"/>
+                <w:lang w:eastAsia="es-MX"/>
+              </w:rPr>
+            </w:pPr>
+            <w:r>
+              <w:rPr>
+                <w:rFonts w:ascii="Calibri" w:eastAsia="Times New Roman" w:hAnsi="Calibri" w:cs="Calibri"/>
+                <w:color w:val="000000"/>
+                <w:lang w:eastAsia="es-MX"/>
+              </w:rPr>
+              <w:t>43</w:t>
+            </w:r>
+          </w:p>
+        </w:tc>
+        <w:tc>
+          <w:tcPr>
+            <w:tcW w:w="1320" w:type="dxa"/>
+            <w:noWrap/>
+            <w:hideMark/>
+          </w:tcPr>
+          <w:p>
+            <w:pPr>
+              <w:jc w:val="right"/>
+              <w:rPr>
+                <w:rFonts w:ascii="Calibri" w:eastAsia="Times New Roman" w:hAnsi="Calibri" w:cs="Calibri"/>
+                <w:color w:val="000000"/>
+                <w:lang w:eastAsia="es-MX"/>
+              </w:rPr>
+            </w:pPr>
+            <w:r>
+              <w:rPr>
+                <w:rFonts w:ascii="Calibri" w:eastAsia="Times New Roman" w:hAnsi="Calibri" w:cs="Calibri"/>
+                <w:color w:val="000000"/>
+                <w:lang w:eastAsia="es-MX"/>
+              </w:rPr>
+              <w:t>8</w:t>
+            </w:r>
+          </w:p>
+        </w:tc>
+      </w:tr>
+    </w:tbl>
+    <w:p>
+      <w:pPr>
+        <w:pStyle w:val="paragraph"/>
+        <w:spacing w:before="0" w:beforeAutospacing="0" w:after="0" w:afterAutospacing="0"/>
+        <w:jc w:val="both"/>
+        <w:textAlignment w:val="baseline"/>
+        <w:rPr>
+          <w:rFonts w:ascii="Arial" w:hAnsi="Arial" w:cs="Arial"/>
+        </w:rPr>
+      </w:pPr>
+    </w:p>
+    <w:p>
+      <w:pPr>
+        <w:pStyle w:val="paragraph"/>
+        <w:spacing w:before="0" w:beforeAutospacing="0" w:after="0" w:afterAutospacing="0"/>
+        <w:jc w:val="both"/>
+        <w:textAlignment w:val="baseline"/>
+        <w:rPr>
+          <w:rFonts w:ascii="Arial" w:hAnsi="Arial" w:cs="Arial"/>
+        </w:rPr>
+      </w:pPr>
+    </w:p>
+    <w:p>
+      <w:pPr>
+        <w:pStyle w:val="paragraph"/>
+        <w:spacing w:before="0" w:beforeAutospacing="0" w:after="0" w:afterAutospacing="0"/>
+        <w:jc w:val="both"/>
+        <w:textAlignment w:val="baseline"/>
+        <w:rPr>
+          <w:rFonts w:ascii="Arial" w:hAnsi="Arial" w:cs="Arial"/>
+        </w:rPr>
+      </w:pPr>
+      <w:r>
+        <w:rPr>
+          <w:rFonts w:ascii="Arial" w:hAnsi="Arial" w:cs="Arial"/>
+        </w:rPr>
+        <w:t>CASO 2: Propuesto por docente</w:t>
+      </w:r>
+    </w:p>
+    <w:p>
+      <w:pPr>
+        <w:pStyle w:val="paragraph"/>
+        <w:spacing w:before="0" w:beforeAutospacing="0" w:after="0" w:afterAutospacing="0"/>
+        <w:jc w:val="both"/>
+        <w:textAlignment w:val="baseline"/>
+        <w:rPr>
+          <w:rFonts w:ascii="Arial" w:hAnsi="Arial" w:cs="Arial"/>
+        </w:rPr>
+      </w:pPr>
+      <w:r>
+        <w:rPr>
+          <w:noProof/>
+        </w:rPr>
+        <w:drawing>
+          <wp:inline distT="0" distB="0" distL="0" distR="0" wp14:anchorId="15A25629" wp14:editId="5522174A">
+            <wp:extent cx="5998590" cy="1534602"/>
+            <wp:effectExtent l="0" t="0" r="2540" b="8890"/>
+            <wp:docPr id="4" name="Imagen 4"/>
+            <wp:cNvGraphicFramePr>
+              <a:graphicFrameLocks xmlns:a="http://schemas.openxmlformats.org/drawingml/2006/main" noChangeAspect="1"/>
+            </wp:cNvGraphicFramePr>
+            <a:graphic xmlns:a="http://schemas.openxmlformats.org/drawingml/2006/main">
+              <a:graphicData uri="http://schemas.openxmlformats.org/drawingml/2006/picture">
+                <pic:pic xmlns:pic="http://schemas.openxmlformats.org/drawingml/2006/picture">
+                  <pic:nvPicPr>
+                    <pic:cNvPr id="1" name=""/>
+                    <pic:cNvPicPr/>
+                  </pic:nvPicPr>
+                  <pic:blipFill>
+                    <a:blip r:embed="rId7"/>
+                    <a:stretch>
+                      <a:fillRect/>
+                    </a:stretch>
+                  </pic:blipFill>
+                  <pic:spPr>
+                    <a:xfrm>
+                      <a:off x="0" y="0"/>
+                      <a:ext cx="6007141" cy="1536790"/>
+                    </a:xfrm>
+                    <a:prstGeom prst="rect">
+                      <a:avLst/>
+                    </a:prstGeom>
+                  </pic:spPr>
+                </pic:pic>
+              </a:graphicData>
+            </a:graphic>
+          </wp:inline>
+        </w:drawing>
+      </w:r>
+    </w:p>
+    <w:p>
+      <w:pPr>
+        <w:pStyle w:val="paragraph"/>
+        <w:spacing w:before="0" w:beforeAutospacing="0" w:after="0" w:afterAutospacing="0"/>
+        <w:jc w:val="both"/>
+        <w:textAlignment w:val="baseline"/>
+        <w:rPr>
+          <w:rFonts w:ascii="Arial" w:hAnsi="Arial" w:cs="Arial"/>
+        </w:rPr>
+      </w:pPr>
+    </w:p>
+    <w:p>
+      <w:pPr>
+        <w:pStyle w:val="paragraph"/>
+        <w:spacing w:before="0" w:beforeAutospacing="0" w:after="0" w:afterAutospacing="0"/>
+        <w:jc w:val="both"/>
+        <w:textAlignment w:val="baseline"/>
+        <w:rPr>
+          <w:rFonts w:ascii="Arial" w:hAnsi="Arial" w:cs="Arial"/>
+        </w:rPr>
+      </w:pPr>
+    </w:p>
+    <w:p>
+      <w:pPr>
+        <w:pStyle w:val="paragraph"/>
+        <w:spacing w:before="0" w:beforeAutospacing="0" w:after="0" w:afterAutospacing="0"/>
+        <w:jc w:val="both"/>
+        <w:textAlignment w:val="baseline"/>
+        <w:rPr>
+          <w:rFonts w:ascii="Arial" w:hAnsi="Arial" w:cs="Arial"/>
+        </w:rPr>
+      </w:pPr>
+      <w:r>
+        <w:rPr>
+          <w:rFonts w:ascii="Arial" w:hAnsi="Arial" w:cs="Arial"/>
+        </w:rPr>
+        <w:t>CASO 3: Propuesto por docente con restricciones en ciertos empleados</w:t>
+      </w:r>
+    </w:p>
+    <w:p>
+      <w:pPr>
+        <w:pStyle w:val="paragraph"/>
+        <w:spacing w:before="0" w:beforeAutospacing="0" w:after="0" w:afterAutospacing="0"/>
+        <w:jc w:val="both"/>
+        <w:textAlignment w:val="baseline"/>
+        <w:rPr>
+          <w:rFonts w:ascii="Arial" w:hAnsi="Arial" w:cs="Arial"/>
+        </w:rPr>
+      </w:pPr>
+      <w:r>
+        <w:rPr>
+          <w:noProof/>
+        </w:rPr>
+        <w:drawing>
+          <wp:inline distT="0" distB="0" distL="0" distR="0" wp14:anchorId="2BBCCCD0" wp14:editId="5CF11D1E">
+            <wp:extent cx="5982714" cy="1534602"/>
+            <wp:effectExtent l="0" t="0" r="0" b="8890"/>
+            <wp:docPr id="5" name="Imagen 5"/>
+            <wp:cNvGraphicFramePr>
+              <a:graphicFrameLocks xmlns:a="http://schemas.openxmlformats.org/drawingml/2006/main" noChangeAspect="1"/>
+            </wp:cNvGraphicFramePr>
+            <a:graphic xmlns:a="http://schemas.openxmlformats.org/drawingml/2006/main">
+              <a:graphicData uri="http://schemas.openxmlformats.org/drawingml/2006/picture">
+                <pic:pic xmlns:pic="http://schemas.openxmlformats.org/drawingml/2006/picture">
+                  <pic:nvPicPr>
+                    <pic:cNvPr id="1" name=""/>
+                    <pic:cNvPicPr/>
+                  </pic:nvPicPr>
+                  <pic:blipFill>
+                    <a:blip r:embed="rId8"/>
+                    <a:stretch>
+                      <a:fillRect/>
+                    </a:stretch>
+                  </pic:blipFill>
+                  <pic:spPr>
+                    <a:xfrm>
+                      <a:off x="0" y="0"/>
+                      <a:ext cx="6013954" cy="1542615"/>
+                    </a:xfrm>
+                    <a:prstGeom prst="rect">
+                      <a:avLst/>
+                    </a:prstGeom>
+                  </pic:spPr>
+                </pic:pic>
+              </a:graphicData>
+            </a:graphic>
+          </wp:inline>
+        </w:drawing>
+      </w:r>
+    </w:p>
+    <w:p>
+      <w:pPr>
+        <w:pStyle w:val="paragraph"/>
+        <w:spacing w:before="0" w:beforeAutospacing="0" w:after="0" w:afterAutospacing="0"/>
+        <w:jc w:val="both"/>
+        <w:textAlignment w:val="baseline"/>
+        <w:rPr>
+          <w:rFonts w:ascii="Arial" w:hAnsi="Arial" w:cs="Arial"/>
+        </w:rPr>
+      </w:pPr>
+    </w:p>
+    <w:p>
+      <w:pPr>
+        <w:pStyle w:val="paragraph"/>
+        <w:spacing w:before="0" w:beforeAutospacing="0" w:after="0" w:afterAutospacing="0"/>
+        <w:jc w:val="both"/>
+        <w:textAlignment w:val="baseline"/>
+        <w:rPr>
+          <w:rFonts w:ascii="Arial" w:hAnsi="Arial" w:cs="Arial"/>
+        </w:rPr>
+      </w:pPr>
+    </w:p>
+    <w:p>
+      <w:pPr>
+        <w:pStyle w:val="paragraph"/>
+        <w:spacing w:before="0" w:beforeAutospacing="0" w:after="0" w:afterAutospacing="0"/>
+        <w:jc w:val="both"/>
+        <w:textAlignment w:val="baseline"/>
+        <w:rPr>
+          <w:rFonts w:ascii="Arial" w:hAnsi="Arial" w:cs="Arial"/>
+        </w:rPr>
+      </w:pPr>
+    </w:p>
+    <w:p>
+      <w:pPr>
+        <w:pStyle w:val="paragraph"/>
+        <w:spacing w:before="0" w:beforeAutospacing="0" w:after="0" w:afterAutospacing="0"/>
+        <w:jc w:val="both"/>
+        <w:textAlignment w:val="baseline"/>
+        <w:rPr>
+          <w:rFonts w:ascii="Arial" w:hAnsi="Arial" w:cs="Arial"/>
+        </w:rPr>
+      </w:pPr>
     </w:p>
     <w:p>
       <w:pPr>
@@ -750,6 +1971,7 @@
           <w:rFonts w:ascii="Arial" w:hAnsi="Arial" w:cs="Arial"/>
           <w:b/>
         </w:rPr>
+        <w:lastRenderedPageBreak/>
         <w:t>ALGORITMO PROPUESTO</w:t>
       </w:r>
     </w:p>
@@ -890,10 +2112,467 @@
         </w:rPr>
         <w:t>Se reporta el resultado obtenido.</w:t>
       </w:r>
+    </w:p>
+    <w:p/>
+    <w:p>
+      <w:pPr>
+        <w:rPr>
+          <w:rFonts w:ascii="Arial" w:hAnsi="Arial" w:cs="Arial"/>
+          <w:b/>
+          <w:sz w:val="24"/>
+        </w:rPr>
+      </w:pPr>
+      <w:r>
+        <w:rPr>
+          <w:rFonts w:ascii="Arial" w:hAnsi="Arial" w:cs="Arial"/>
+          <w:b/>
+          <w:sz w:val="24"/>
+        </w:rPr>
+        <w:t>MODIFICACIÓN</w:t>
+      </w:r>
+    </w:p>
+    <w:p>
+      <w:pPr>
+        <w:jc w:val="both"/>
+        <w:rPr>
+          <w:rFonts w:ascii="Arial" w:hAnsi="Arial" w:cs="Arial"/>
+          <w:sz w:val="24"/>
+        </w:rPr>
+      </w:pPr>
+      <w:r>
+        <w:rPr>
+          <w:rFonts w:ascii="Arial" w:hAnsi="Arial" w:cs="Arial"/>
+          <w:sz w:val="24"/>
+        </w:rPr>
+        <w:t>Para solucionar el caso propuesto en el que 2 empleados no pueden realizar ciertas tareas, lo que modifiqué en mi algoritmo fue reacomodar los datos de tal forma que dichos empleados queden al principio de la “matriz” para que sean los primeros en asignarse una tarea sin tomar en cuenta aquellas tareas que no pueden realizar.</w:t>
+      </w:r>
+    </w:p>
+    <w:p>
+      <w:pPr>
+        <w:jc w:val="both"/>
+        <w:rPr>
+          <w:rFonts w:ascii="Arial" w:hAnsi="Arial" w:cs="Arial"/>
+          <w:b/>
+          <w:sz w:val="24"/>
+        </w:rPr>
+      </w:pPr>
+      <w:r>
+        <w:rPr>
+          <w:rFonts w:ascii="Arial" w:hAnsi="Arial" w:cs="Arial"/>
+          <w:b/>
+          <w:sz w:val="24"/>
+        </w:rPr>
+        <w:t>RESULTADOS</w:t>
+      </w:r>
+    </w:p>
+    <w:p>
+      <w:pPr>
+        <w:jc w:val="both"/>
+        <w:rPr>
+          <w:rFonts w:ascii="Arial" w:hAnsi="Arial" w:cs="Arial"/>
+          <w:sz w:val="24"/>
+        </w:rPr>
+      </w:pPr>
+      <w:r>
+        <w:rPr>
+          <w:rFonts w:ascii="Arial" w:hAnsi="Arial" w:cs="Arial"/>
+          <w:sz w:val="24"/>
+        </w:rPr>
+        <w:t>Caso 1:</w:t>
+      </w:r>
+    </w:p>
+    <w:p>
+      <w:pPr>
+        <w:jc w:val="both"/>
+        <w:rPr>
+          <w:rFonts w:ascii="Arial" w:hAnsi="Arial" w:cs="Arial"/>
+          <w:sz w:val="24"/>
+        </w:rPr>
+      </w:pPr>
+      <w:r>
+        <w:rPr>
+          <w:rFonts w:ascii="Arial" w:hAnsi="Arial" w:cs="Arial"/>
+          <w:noProof/>
+          <w:sz w:val="24"/>
+          <w:lang w:eastAsia="es-MX"/>
+        </w:rPr>
+        <w:drawing>
+          <wp:inline distT="0" distB="0" distL="0" distR="0">
+            <wp:extent cx="5621573" cy="2456953"/>
+            <wp:effectExtent l="0" t="0" r="0" b="635"/>
+            <wp:docPr id="6" name="Imagen 6"/>
+            <wp:cNvGraphicFramePr>
+              <a:graphicFrameLocks xmlns:a="http://schemas.openxmlformats.org/drawingml/2006/main" noChangeAspect="1"/>
+            </wp:cNvGraphicFramePr>
+            <a:graphic xmlns:a="http://schemas.openxmlformats.org/drawingml/2006/main">
+              <a:graphicData uri="http://schemas.openxmlformats.org/drawingml/2006/picture">
+                <pic:pic xmlns:pic="http://schemas.openxmlformats.org/drawingml/2006/picture">
+                  <pic:nvPicPr>
+                    <pic:cNvPr id="6" name="9287386.tmp"/>
+                    <pic:cNvPicPr/>
+                  </pic:nvPicPr>
+                  <pic:blipFill rotWithShape="1">
+                    <a:blip r:embed="rId9">
+                      <a:extLst>
+                        <a:ext uri="{28A0092B-C50C-407E-A947-70E740481C1C}">
+                          <a14:useLocalDpi xmlns:a14="http://schemas.microsoft.com/office/drawing/2010/main" val="0"/>
+                        </a:ext>
+                      </a:extLst>
+                    </a:blip>
+                    <a:srcRect r="-168" b="38836"/>
+                    <a:stretch/>
+                  </pic:blipFill>
+                  <pic:spPr bwMode="auto">
+                    <a:xfrm>
+                      <a:off x="0" y="0"/>
+                      <a:ext cx="5621573" cy="2456953"/>
+                    </a:xfrm>
+                    <a:prstGeom prst="rect">
+                      <a:avLst/>
+                    </a:prstGeom>
+                    <a:ln>
+                      <a:noFill/>
+                    </a:ln>
+                    <a:extLst>
+                      <a:ext uri="{53640926-AAD7-44D8-BBD7-CCE9431645EC}">
+                        <a14:shadowObscured xmlns:a14="http://schemas.microsoft.com/office/drawing/2010/main"/>
+                      </a:ext>
+                    </a:extLst>
+                  </pic:spPr>
+                </pic:pic>
+              </a:graphicData>
+            </a:graphic>
+          </wp:inline>
+        </w:drawing>
+      </w:r>
+    </w:p>
+    <w:p>
+      <w:pPr>
+        <w:jc w:val="both"/>
+        <w:rPr>
+          <w:rFonts w:ascii="Arial" w:hAnsi="Arial" w:cs="Arial"/>
+          <w:sz w:val="24"/>
+        </w:rPr>
+      </w:pPr>
+    </w:p>
+    <w:p>
+      <w:pPr>
+        <w:jc w:val="both"/>
+        <w:rPr>
+          <w:rFonts w:ascii="Arial" w:hAnsi="Arial" w:cs="Arial"/>
+          <w:sz w:val="24"/>
+        </w:rPr>
+      </w:pPr>
+    </w:p>
+    <w:p>
+      <w:pPr>
+        <w:jc w:val="both"/>
+        <w:rPr>
+          <w:rFonts w:ascii="Arial" w:hAnsi="Arial" w:cs="Arial"/>
+          <w:sz w:val="24"/>
+        </w:rPr>
+      </w:pPr>
+    </w:p>
+    <w:p>
+      <w:pPr>
+        <w:jc w:val="both"/>
+        <w:rPr>
+          <w:rFonts w:ascii="Arial" w:hAnsi="Arial" w:cs="Arial"/>
+          <w:sz w:val="24"/>
+        </w:rPr>
+      </w:pPr>
+    </w:p>
+    <w:p>
+      <w:pPr>
+        <w:jc w:val="both"/>
+        <w:rPr>
+          <w:rFonts w:ascii="Arial" w:hAnsi="Arial" w:cs="Arial"/>
+          <w:sz w:val="24"/>
+        </w:rPr>
+      </w:pPr>
+    </w:p>
+    <w:p>
+      <w:pPr>
+        <w:jc w:val="both"/>
+        <w:rPr>
+          <w:rFonts w:ascii="Arial" w:hAnsi="Arial" w:cs="Arial"/>
+          <w:sz w:val="24"/>
+        </w:rPr>
+      </w:pPr>
+      <w:r>
+        <w:rPr>
+          <w:rFonts w:ascii="Arial" w:hAnsi="Arial" w:cs="Arial"/>
+          <w:sz w:val="24"/>
+        </w:rPr>
+        <w:lastRenderedPageBreak/>
+        <w:t>Caso 2:</w:t>
+      </w:r>
+    </w:p>
+    <w:p>
+      <w:pPr>
+        <w:jc w:val="both"/>
+        <w:rPr>
+          <w:rFonts w:ascii="Arial" w:hAnsi="Arial" w:cs="Arial"/>
+          <w:sz w:val="24"/>
+        </w:rPr>
+      </w:pPr>
+      <w:r>
+        <w:rPr>
+          <w:rFonts w:ascii="Arial" w:hAnsi="Arial" w:cs="Arial"/>
+          <w:noProof/>
+          <w:sz w:val="24"/>
+          <w:lang w:eastAsia="es-MX"/>
+        </w:rPr>
+        <w:drawing>
+          <wp:inline distT="0" distB="0" distL="0" distR="0" wp14:anchorId="27AACAC1" wp14:editId="5E311299">
+            <wp:extent cx="5494352" cy="3434963"/>
+            <wp:effectExtent l="0" t="0" r="0" b="0"/>
+            <wp:docPr id="8" name="Imagen 8"/>
+            <wp:cNvGraphicFramePr>
+              <a:graphicFrameLocks xmlns:a="http://schemas.openxmlformats.org/drawingml/2006/main" noChangeAspect="1"/>
+            </wp:cNvGraphicFramePr>
+            <a:graphic xmlns:a="http://schemas.openxmlformats.org/drawingml/2006/main">
+              <a:graphicData uri="http://schemas.openxmlformats.org/drawingml/2006/picture">
+                <pic:pic xmlns:pic="http://schemas.openxmlformats.org/drawingml/2006/picture">
+                  <pic:nvPicPr>
+                    <pic:cNvPr id="8" name="92859F2.tmp"/>
+                    <pic:cNvPicPr/>
+                  </pic:nvPicPr>
+                  <pic:blipFill rotWithShape="1">
+                    <a:blip r:embed="rId10">
+                      <a:extLst>
+                        <a:ext uri="{28A0092B-C50C-407E-A947-70E740481C1C}">
+                          <a14:useLocalDpi xmlns:a14="http://schemas.microsoft.com/office/drawing/2010/main" val="0"/>
+                        </a:ext>
+                      </a:extLst>
+                    </a:blip>
+                    <a:srcRect r="2099" b="14489"/>
+                    <a:stretch/>
+                  </pic:blipFill>
+                  <pic:spPr bwMode="auto">
+                    <a:xfrm>
+                      <a:off x="0" y="0"/>
+                      <a:ext cx="5494352" cy="3434963"/>
+                    </a:xfrm>
+                    <a:prstGeom prst="rect">
+                      <a:avLst/>
+                    </a:prstGeom>
+                    <a:ln>
+                      <a:noFill/>
+                    </a:ln>
+                    <a:extLst>
+                      <a:ext uri="{53640926-AAD7-44D8-BBD7-CCE9431645EC}">
+                        <a14:shadowObscured xmlns:a14="http://schemas.microsoft.com/office/drawing/2010/main"/>
+                      </a:ext>
+                    </a:extLst>
+                  </pic:spPr>
+                </pic:pic>
+              </a:graphicData>
+            </a:graphic>
+          </wp:inline>
+        </w:drawing>
+      </w:r>
+    </w:p>
+    <w:p>
+      <w:pPr>
+        <w:jc w:val="both"/>
+        <w:rPr>
+          <w:rFonts w:ascii="Arial" w:hAnsi="Arial" w:cs="Arial"/>
+          <w:sz w:val="24"/>
+        </w:rPr>
+      </w:pPr>
+      <w:r>
+        <w:rPr>
+          <w:rFonts w:ascii="Arial" w:hAnsi="Arial" w:cs="Arial"/>
+          <w:sz w:val="24"/>
+        </w:rPr>
+        <w:t>Caso 3:</w:t>
+      </w:r>
+    </w:p>
+    <w:p>
+      <w:pPr>
+        <w:jc w:val="both"/>
+        <w:rPr>
+          <w:rFonts w:ascii="Arial" w:hAnsi="Arial" w:cs="Arial"/>
+          <w:sz w:val="24"/>
+        </w:rPr>
+      </w:pPr>
+      <w:r>
+        <w:rPr>
+          <w:rFonts w:ascii="Arial" w:hAnsi="Arial" w:cs="Arial"/>
+          <w:noProof/>
+          <w:sz w:val="24"/>
+          <w:lang w:eastAsia="es-MX"/>
+        </w:rPr>
+        <w:drawing>
+          <wp:inline distT="0" distB="0" distL="0" distR="0" wp14:anchorId="7F7FF6CE" wp14:editId="6B2C474D">
+            <wp:extent cx="5557962" cy="3403158"/>
+            <wp:effectExtent l="0" t="0" r="5080" b="6985"/>
+            <wp:docPr id="7" name="Imagen 7"/>
+            <wp:cNvGraphicFramePr>
+              <a:graphicFrameLocks xmlns:a="http://schemas.openxmlformats.org/drawingml/2006/main" noChangeAspect="1"/>
+            </wp:cNvGraphicFramePr>
+            <a:graphic xmlns:a="http://schemas.openxmlformats.org/drawingml/2006/main">
+              <a:graphicData uri="http://schemas.openxmlformats.org/drawingml/2006/picture">
+                <pic:pic xmlns:pic="http://schemas.openxmlformats.org/drawingml/2006/picture">
+                  <pic:nvPicPr>
+                    <pic:cNvPr id="7" name="928F9D4.tmp"/>
+                    <pic:cNvPicPr/>
+                  </pic:nvPicPr>
+                  <pic:blipFill rotWithShape="1">
+                    <a:blip r:embed="rId11">
+                      <a:extLst>
+                        <a:ext uri="{28A0092B-C50C-407E-A947-70E740481C1C}">
+                          <a14:useLocalDpi xmlns:a14="http://schemas.microsoft.com/office/drawing/2010/main" val="0"/>
+                        </a:ext>
+                      </a:extLst>
+                    </a:blip>
+                    <a:srcRect r="965" b="15282"/>
+                    <a:stretch/>
+                  </pic:blipFill>
+                  <pic:spPr bwMode="auto">
+                    <a:xfrm>
+                      <a:off x="0" y="0"/>
+                      <a:ext cx="5557962" cy="3403158"/>
+                    </a:xfrm>
+                    <a:prstGeom prst="rect">
+                      <a:avLst/>
+                    </a:prstGeom>
+                    <a:ln>
+                      <a:noFill/>
+                    </a:ln>
+                    <a:extLst>
+                      <a:ext uri="{53640926-AAD7-44D8-BBD7-CCE9431645EC}">
+                        <a14:shadowObscured xmlns:a14="http://schemas.microsoft.com/office/drawing/2010/main"/>
+                      </a:ext>
+                    </a:extLst>
+                  </pic:spPr>
+                </pic:pic>
+              </a:graphicData>
+            </a:graphic>
+          </wp:inline>
+        </w:drawing>
+      </w:r>
+    </w:p>
+    <w:p>
+      <w:pPr>
+        <w:jc w:val="both"/>
+        <w:rPr>
+          <w:rFonts w:ascii="Arial" w:hAnsi="Arial" w:cs="Arial"/>
+          <w:sz w:val="24"/>
+        </w:rPr>
+      </w:pPr>
+      <w:r>
+        <w:rPr>
+          <w:rFonts w:ascii="Arial" w:hAnsi="Arial" w:cs="Arial"/>
+          <w:sz w:val="24"/>
+        </w:rPr>
+        <w:t>*Importante recordar que los individuos con restricciones pasaron a ser los individuos 1 y 2*</w:t>
+      </w:r>
+    </w:p>
+    <w:p>
+      <w:pPr>
+        <w:jc w:val="both"/>
+        <w:rPr>
+          <w:rFonts w:ascii="Arial" w:hAnsi="Arial" w:cs="Arial"/>
+          <w:b/>
+          <w:sz w:val="24"/>
+        </w:rPr>
+      </w:pPr>
+      <w:r>
+        <w:rPr>
+          <w:rFonts w:ascii="Arial" w:hAnsi="Arial" w:cs="Arial"/>
+          <w:b/>
+          <w:sz w:val="24"/>
+        </w:rPr>
+        <w:lastRenderedPageBreak/>
+        <w:t>CONCLUSIONES</w:t>
+      </w:r>
+    </w:p>
+    <w:p>
+      <w:pPr>
+        <w:jc w:val="both"/>
+        <w:rPr>
+          <w:rFonts w:ascii="Arial" w:hAnsi="Arial" w:cs="Arial"/>
+          <w:sz w:val="24"/>
+        </w:rPr>
+      </w:pPr>
+      <w:r>
+        <w:rPr>
+          <w:rFonts w:ascii="Arial" w:hAnsi="Arial" w:cs="Arial"/>
+          <w:sz w:val="24"/>
+        </w:rPr>
+        <w:t>Codificar este algoritmo de una manera correcta llevó más tiempo de lo previsto, al principio parecía muy sencillo de realizar</w:t>
+      </w:r>
+      <w:r>
+        <w:rPr>
+          <w:rFonts w:ascii="Arial" w:hAnsi="Arial" w:cs="Arial"/>
+          <w:sz w:val="24"/>
+        </w:rPr>
+        <w:t>, sin embargo, comenzaron a surgir ciertos errores de lógica que elevaron la dificultad de programar el algoritmo, principalmente al momento de reacomodar los datos, surgió un problema ya que en un ciclo yo intentaba buscar esos estudiantes con tareas que no pudiesen realizar y al momento de encontrarlo, sacarlo de esa lista y agregarlo a una nueva lista, sin embargo, al momento de sacar al estudiante el índice bajaba y el ciclo no podía terminarse por que se salía de su tamaño, un error de lógica que en lo personal fue tedioso de resolver. Yo recomiendo que se tome un tiempo considerable para la realización de tareas como esta, y una concentración total al momento de realizarlas.</w:t>
+      </w:r>
+    </w:p>
+    <w:p>
+      <w:pPr>
+        <w:jc w:val="both"/>
+        <w:rPr>
+          <w:rFonts w:ascii="Arial" w:hAnsi="Arial" w:cs="Arial"/>
+          <w:b/>
+          <w:sz w:val="24"/>
+        </w:rPr>
+      </w:pPr>
+    </w:p>
+    <w:p>
+      <w:pPr>
+        <w:jc w:val="both"/>
+        <w:rPr>
+          <w:rFonts w:ascii="Arial" w:hAnsi="Arial" w:cs="Arial"/>
+          <w:b/>
+          <w:sz w:val="24"/>
+        </w:rPr>
+      </w:pPr>
+      <w:r>
+        <w:rPr>
+          <w:rFonts w:ascii="Arial" w:hAnsi="Arial" w:cs="Arial"/>
+          <w:b/>
+          <w:sz w:val="24"/>
+        </w:rPr>
+        <w:t>BIBLIOGRAFIA</w:t>
+      </w:r>
+    </w:p>
+    <w:p>
+      <w:pPr>
+        <w:pStyle w:val="Prrafodelista"/>
+        <w:numPr>
+          <w:ilvl w:val="0"/>
+          <w:numId w:val="2"/>
+        </w:numPr>
+        <w:jc w:val="both"/>
+        <w:rPr>
+          <w:rFonts w:ascii="Arial" w:hAnsi="Arial" w:cs="Arial"/>
+          <w:sz w:val="24"/>
+        </w:rPr>
+      </w:pPr>
+      <w:r>
+        <w:rPr>
+          <w:rFonts w:ascii="Arial" w:hAnsi="Arial" w:cs="Arial"/>
+          <w:sz w:val="24"/>
+        </w:rPr>
+        <w:t>https://www.python.org/doc/</w:t>
+      </w:r>
       <w:bookmarkStart w:id="0" w:name="_GoBack"/>
       <w:bookmarkEnd w:id="0"/>
     </w:p>
-    <w:p/>
+    <w:p>
+      <w:pPr>
+        <w:jc w:val="both"/>
+        <w:rPr>
+          <w:rFonts w:ascii="Arial" w:hAnsi="Arial" w:cs="Arial"/>
+          <w:b/>
+          <w:sz w:val="24"/>
+        </w:rPr>
+      </w:pPr>
+    </w:p>
     <w:sectPr>
       <w:pgSz w:w="12240" w:h="15840"/>
       <w:pgMar w:top="1417" w:right="1701" w:bottom="1417" w:left="1701" w:header="708" w:footer="708" w:gutter="0"/>
@@ -905,7 +2584,7 @@
 </file>
 
 <file path=word/numbering.xml><?xml version="1.0" encoding="utf-8"?>
-<w:numbering xmlns:wpc="http://schemas.microsoft.com/office/word/2010/wordprocessingCanvas" xmlns:cx="http://schemas.microsoft.com/office/drawing/2014/chartex" xmlns:cx1="http://schemas.microsoft.com/office/drawing/2015/9/8/chartex" xmlns:cx2="http://schemas.microsoft.com/office/drawing/2015/10/21/chartex" xmlns:cx3="http://schemas.microsoft.com/office/drawing/2016/5/9/chartex" xmlns:cx4="http://schemas.microsoft.com/office/drawing/2016/5/10/chartex" xmlns:cx5="http://schemas.microsoft.com/office/drawing/2016/5/11/chartex" xmlns:mc="http://schemas.openxmlformats.org/markup-compatibility/2006" xmlns:o="urn:schemas-microsoft-com:office:office" xmlns:r="http://schemas.openxmlformats.org/officeDocument/2006/relationships" xmlns:m="http://schemas.openxmlformats.org/officeDocument/2006/math" xmlns:v="urn:schemas-microsoft-com:vml" xmlns:wp14="http://schemas.microsoft.com/office/word/2010/wordprocessingDrawing" xmlns:wp="http://schemas.openxmlformats.org/drawingml/2006/wordprocessingDrawing" xmlns:w10="urn:schemas-microsoft-com:office:word" xmlns:w="http://schemas.openxmlformats.org/wordprocessingml/2006/main" xmlns:w14="http://schemas.microsoft.com/office/word/2010/wordml" xmlns:w15="http://schemas.microsoft.com/office/word/2012/wordml" xmlns:w16se="http://schemas.microsoft.com/office/word/2015/wordml/symex" xmlns:wpg="http://schemas.microsoft.com/office/word/2010/wordprocessingGroup" xmlns:wpi="http://schemas.microsoft.com/office/word/2010/wordprocessingInk" xmlns:wne="http://schemas.microsoft.com/office/word/2006/wordml" xmlns:wps="http://schemas.microsoft.com/office/word/2010/wordprocessingShape" mc:Ignorable="w14 w15 w16se wp14">
+<w:numbering xmlns:wpc="http://schemas.microsoft.com/office/word/2010/wordprocessingCanvas" xmlns:cx="http://schemas.microsoft.com/office/drawing/2014/chartex" xmlns:cx1="http://schemas.microsoft.com/office/drawing/2015/9/8/chartex" xmlns:cx2="http://schemas.microsoft.com/office/drawing/2015/10/21/chartex" xmlns:mc="http://schemas.openxmlformats.org/markup-compatibility/2006" xmlns:o="urn:schemas-microsoft-com:office:office" xmlns:r="http://schemas.openxmlformats.org/officeDocument/2006/relationships" xmlns:m="http://schemas.openxmlformats.org/officeDocument/2006/math" xmlns:v="urn:schemas-microsoft-com:vml" xmlns:wp14="http://schemas.microsoft.com/office/word/2010/wordprocessingDrawing" xmlns:wp="http://schemas.openxmlformats.org/drawingml/2006/wordprocessingDrawing" xmlns:w10="urn:schemas-microsoft-com:office:word" xmlns:w="http://schemas.openxmlformats.org/wordprocessingml/2006/main" xmlns:w14="http://schemas.microsoft.com/office/word/2010/wordml" xmlns:w15="http://schemas.microsoft.com/office/word/2012/wordml" xmlns:w16se="http://schemas.microsoft.com/office/word/2015/wordml/symex" xmlns:wpg="http://schemas.microsoft.com/office/word/2010/wordprocessingGroup" xmlns:wpi="http://schemas.microsoft.com/office/word/2010/wordprocessingInk" xmlns:wne="http://schemas.microsoft.com/office/word/2006/wordml" xmlns:wps="http://schemas.microsoft.com/office/word/2010/wordprocessingShape" mc:Ignorable="w14 w15 w16se wp14">
   <w:abstractNum w:abstractNumId="0" w15:restartNumberingAfterBreak="0">
     <w:nsid w:val="0FAB4BD9"/>
     <w:multiLevelType w:val="hybridMultilevel"/>
@@ -995,8 +2674,124 @@
       </w:pPr>
     </w:lvl>
   </w:abstractNum>
+  <w:abstractNum w:abstractNumId="1" w15:restartNumberingAfterBreak="0">
+    <w:nsid w:val="1F385DDF"/>
+    <w:multiLevelType w:val="hybridMultilevel"/>
+    <w:tmpl w:val="EB8AC734"/>
+    <w:lvl w:ilvl="0" w:tplc="080A0001">
+      <w:start w:val="1"/>
+      <w:numFmt w:val="bullet"/>
+      <w:lvlText w:val=""/>
+      <w:lvlJc w:val="left"/>
+      <w:pPr>
+        <w:ind w:left="720" w:hanging="360"/>
+      </w:pPr>
+      <w:rPr>
+        <w:rFonts w:ascii="Symbol" w:hAnsi="Symbol" w:hint="default"/>
+      </w:rPr>
+    </w:lvl>
+    <w:lvl w:ilvl="1" w:tplc="080A0003" w:tentative="1">
+      <w:start w:val="1"/>
+      <w:numFmt w:val="bullet"/>
+      <w:lvlText w:val="o"/>
+      <w:lvlJc w:val="left"/>
+      <w:pPr>
+        <w:ind w:left="1440" w:hanging="360"/>
+      </w:pPr>
+      <w:rPr>
+        <w:rFonts w:ascii="Courier New" w:hAnsi="Courier New" w:cs="Courier New" w:hint="default"/>
+      </w:rPr>
+    </w:lvl>
+    <w:lvl w:ilvl="2" w:tplc="080A0005" w:tentative="1">
+      <w:start w:val="1"/>
+      <w:numFmt w:val="bullet"/>
+      <w:lvlText w:val=""/>
+      <w:lvlJc w:val="left"/>
+      <w:pPr>
+        <w:ind w:left="2160" w:hanging="360"/>
+      </w:pPr>
+      <w:rPr>
+        <w:rFonts w:ascii="Wingdings" w:hAnsi="Wingdings" w:hint="default"/>
+      </w:rPr>
+    </w:lvl>
+    <w:lvl w:ilvl="3" w:tplc="080A0001" w:tentative="1">
+      <w:start w:val="1"/>
+      <w:numFmt w:val="bullet"/>
+      <w:lvlText w:val=""/>
+      <w:lvlJc w:val="left"/>
+      <w:pPr>
+        <w:ind w:left="2880" w:hanging="360"/>
+      </w:pPr>
+      <w:rPr>
+        <w:rFonts w:ascii="Symbol" w:hAnsi="Symbol" w:hint="default"/>
+      </w:rPr>
+    </w:lvl>
+    <w:lvl w:ilvl="4" w:tplc="080A0003" w:tentative="1">
+      <w:start w:val="1"/>
+      <w:numFmt w:val="bullet"/>
+      <w:lvlText w:val="o"/>
+      <w:lvlJc w:val="left"/>
+      <w:pPr>
+        <w:ind w:left="3600" w:hanging="360"/>
+      </w:pPr>
+      <w:rPr>
+        <w:rFonts w:ascii="Courier New" w:hAnsi="Courier New" w:cs="Courier New" w:hint="default"/>
+      </w:rPr>
+    </w:lvl>
+    <w:lvl w:ilvl="5" w:tplc="080A0005" w:tentative="1">
+      <w:start w:val="1"/>
+      <w:numFmt w:val="bullet"/>
+      <w:lvlText w:val=""/>
+      <w:lvlJc w:val="left"/>
+      <w:pPr>
+        <w:ind w:left="4320" w:hanging="360"/>
+      </w:pPr>
+      <w:rPr>
+        <w:rFonts w:ascii="Wingdings" w:hAnsi="Wingdings" w:hint="default"/>
+      </w:rPr>
+    </w:lvl>
+    <w:lvl w:ilvl="6" w:tplc="080A0001" w:tentative="1">
+      <w:start w:val="1"/>
+      <w:numFmt w:val="bullet"/>
+      <w:lvlText w:val=""/>
+      <w:lvlJc w:val="left"/>
+      <w:pPr>
+        <w:ind w:left="5040" w:hanging="360"/>
+      </w:pPr>
+      <w:rPr>
+        <w:rFonts w:ascii="Symbol" w:hAnsi="Symbol" w:hint="default"/>
+      </w:rPr>
+    </w:lvl>
+    <w:lvl w:ilvl="7" w:tplc="080A0003" w:tentative="1">
+      <w:start w:val="1"/>
+      <w:numFmt w:val="bullet"/>
+      <w:lvlText w:val="o"/>
+      <w:lvlJc w:val="left"/>
+      <w:pPr>
+        <w:ind w:left="5760" w:hanging="360"/>
+      </w:pPr>
+      <w:rPr>
+        <w:rFonts w:ascii="Courier New" w:hAnsi="Courier New" w:cs="Courier New" w:hint="default"/>
+      </w:rPr>
+    </w:lvl>
+    <w:lvl w:ilvl="8" w:tplc="080A0005" w:tentative="1">
+      <w:start w:val="1"/>
+      <w:numFmt w:val="bullet"/>
+      <w:lvlText w:val=""/>
+      <w:lvlJc w:val="left"/>
+      <w:pPr>
+        <w:ind w:left="6480" w:hanging="360"/>
+      </w:pPr>
+      <w:rPr>
+        <w:rFonts w:ascii="Wingdings" w:hAnsi="Wingdings" w:hint="default"/>
+      </w:rPr>
+    </w:lvl>
+  </w:abstractNum>
   <w:num w:numId="1">
     <w:abstractNumId w:val="0"/>
+  </w:num>
+  <w:num w:numId="2">
+    <w:abstractNumId w:val="1"/>
   </w:num>
 </w:numbering>
 </file>
@@ -1018,7 +2813,7 @@
       </w:pPr>
     </w:pPrDefault>
   </w:docDefaults>
-  <w:latentStyles w:defLockedState="0" w:defUIPriority="99" w:defSemiHidden="0" w:defUnhideWhenUsed="0" w:defQFormat="0" w:count="374">
+  <w:latentStyles w:defLockedState="0" w:defUIPriority="99" w:defSemiHidden="0" w:defUnhideWhenUsed="0" w:defQFormat="0" w:count="372">
     <w:lsdException w:name="Normal" w:uiPriority="0" w:qFormat="1"/>
     <w:lsdException w:name="heading 1" w:uiPriority="9" w:qFormat="1"/>
     <w:lsdException w:name="heading 2" w:semiHidden="1" w:uiPriority="9" w:unhideWhenUsed="1" w:qFormat="1"/>
@@ -1124,6 +2919,7 @@
     <w:lsdException w:name="HTML Sample" w:semiHidden="1" w:unhideWhenUsed="1"/>
     <w:lsdException w:name="HTML Typewriter" w:semiHidden="1" w:unhideWhenUsed="1"/>
     <w:lsdException w:name="HTML Variable" w:semiHidden="1" w:unhideWhenUsed="1"/>
+    <w:lsdException w:name="Normal Table" w:semiHidden="1" w:unhideWhenUsed="1"/>
     <w:lsdException w:name="annotation subject" w:semiHidden="1" w:unhideWhenUsed="1"/>
     <w:lsdException w:name="No List" w:semiHidden="1" w:unhideWhenUsed="1"/>
     <w:lsdException w:name="Outline List 1" w:semiHidden="1" w:unhideWhenUsed="1"/>
@@ -1169,9 +2965,11 @@
     <w:lsdException w:name="Table Subtle 1" w:semiHidden="1" w:unhideWhenUsed="1"/>
     <w:lsdException w:name="Table Subtle 2" w:semiHidden="1" w:unhideWhenUsed="1"/>
     <w:lsdException w:name="Table Web 1" w:semiHidden="1" w:unhideWhenUsed="1"/>
+    <w:lsdException w:name="Table Web 2" w:semiHidden="1" w:unhideWhenUsed="1"/>
     <w:lsdException w:name="Table Web 3" w:semiHidden="1" w:unhideWhenUsed="1"/>
     <w:lsdException w:name="Balloon Text" w:semiHidden="1" w:unhideWhenUsed="1"/>
     <w:lsdException w:name="Table Grid" w:uiPriority="39"/>
+    <w:lsdException w:name="Table Theme" w:semiHidden="1" w:unhideWhenUsed="1"/>
     <w:lsdException w:name="Placeholder Text" w:semiHidden="1"/>
     <w:lsdException w:name="No Spacing" w:uiPriority="1" w:qFormat="1"/>
     <w:lsdException w:name="Light Shading" w:uiPriority="60"/>
@@ -1388,8 +3186,6 @@
     <w:lsdException w:name="List Table 6 Colorful Accent 6" w:uiPriority="51"/>
     <w:lsdException w:name="List Table 7 Colorful Accent 6" w:uiPriority="52"/>
     <w:lsdException w:name="Mention" w:semiHidden="1" w:unhideWhenUsed="1"/>
-    <w:lsdException w:name="Smart Hyperlink" w:semiHidden="1" w:unhideWhenUsed="1"/>
-    <w:lsdException w:name="Hashtag" w:semiHidden="1" w:unhideWhenUsed="1"/>
   </w:latentStyles>
   <w:style w:type="paragraph" w:default="1" w:styleId="Normal">
     <w:name w:val="Normal"/>
@@ -1440,6 +3236,110 @@
     <w:name w:val="normaltextrun"/>
     <w:basedOn w:val="Fuentedeprrafopredeter"/>
     <w:rsid w:val="00692D2B"/>
+  </w:style>
+  <w:style w:type="table" w:styleId="Tablanormal1">
+    <w:name w:val="Plain Table 1"/>
+    <w:basedOn w:val="Tablanormal"/>
+    <w:uiPriority w:val="41"/>
+    <w:rsid w:val="007172A3"/>
+    <w:pPr>
+      <w:spacing w:after="0" w:line="240" w:lineRule="auto"/>
+    </w:pPr>
+    <w:tblPr>
+      <w:tblStyleRowBandSize w:val="1"/>
+      <w:tblStyleColBandSize w:val="1"/>
+      <w:tblBorders>
+        <w:top w:val="single" w:sz="4" w:space="0" w:color="BFBFBF" w:themeColor="background1" w:themeShade="BF"/>
+        <w:left w:val="single" w:sz="4" w:space="0" w:color="BFBFBF" w:themeColor="background1" w:themeShade="BF"/>
+        <w:bottom w:val="single" w:sz="4" w:space="0" w:color="BFBFBF" w:themeColor="background1" w:themeShade="BF"/>
+        <w:right w:val="single" w:sz="4" w:space="0" w:color="BFBFBF" w:themeColor="background1" w:themeShade="BF"/>
+        <w:insideH w:val="single" w:sz="4" w:space="0" w:color="BFBFBF" w:themeColor="background1" w:themeShade="BF"/>
+        <w:insideV w:val="single" w:sz="4" w:space="0" w:color="BFBFBF" w:themeColor="background1" w:themeShade="BF"/>
+      </w:tblBorders>
+    </w:tblPr>
+    <w:tblStylePr w:type="firstRow">
+      <w:rPr>
+        <w:b/>
+        <w:bCs/>
+      </w:rPr>
+    </w:tblStylePr>
+    <w:tblStylePr w:type="lastRow">
+      <w:rPr>
+        <w:b/>
+        <w:bCs/>
+      </w:rPr>
+      <w:tblPr/>
+      <w:tcPr>
+        <w:tcBorders>
+          <w:top w:val="double" w:sz="4" w:space="0" w:color="BFBFBF" w:themeColor="background1" w:themeShade="BF"/>
+        </w:tcBorders>
+      </w:tcPr>
+    </w:tblStylePr>
+    <w:tblStylePr w:type="firstCol">
+      <w:rPr>
+        <w:b/>
+        <w:bCs/>
+      </w:rPr>
+    </w:tblStylePr>
+    <w:tblStylePr w:type="lastCol">
+      <w:rPr>
+        <w:b/>
+        <w:bCs/>
+      </w:rPr>
+    </w:tblStylePr>
+    <w:tblStylePr w:type="band1Vert">
+      <w:tblPr/>
+      <w:tcPr>
+        <w:shd w:val="clear" w:color="auto" w:fill="F2F2F2" w:themeFill="background1" w:themeFillShade="F2"/>
+      </w:tcPr>
+    </w:tblStylePr>
+    <w:tblStylePr w:type="band1Horz">
+      <w:tblPr/>
+      <w:tcPr>
+        <w:shd w:val="clear" w:color="auto" w:fill="F2F2F2" w:themeFill="background1" w:themeFillShade="F2"/>
+      </w:tcPr>
+    </w:tblStylePr>
+  </w:style>
+  <w:style w:type="table" w:styleId="Cuadrculadetablaclara">
+    <w:name w:val="Grid Table Light"/>
+    <w:basedOn w:val="Tablanormal"/>
+    <w:uiPriority w:val="40"/>
+    <w:rsid w:val="007172A3"/>
+    <w:pPr>
+      <w:spacing w:after="0" w:line="240" w:lineRule="auto"/>
+    </w:pPr>
+    <w:tblPr>
+      <w:tblBorders>
+        <w:top w:val="single" w:sz="4" w:space="0" w:color="BFBFBF" w:themeColor="background1" w:themeShade="BF"/>
+        <w:left w:val="single" w:sz="4" w:space="0" w:color="BFBFBF" w:themeColor="background1" w:themeShade="BF"/>
+        <w:bottom w:val="single" w:sz="4" w:space="0" w:color="BFBFBF" w:themeColor="background1" w:themeShade="BF"/>
+        <w:right w:val="single" w:sz="4" w:space="0" w:color="BFBFBF" w:themeColor="background1" w:themeShade="BF"/>
+        <w:insideH w:val="single" w:sz="4" w:space="0" w:color="BFBFBF" w:themeColor="background1" w:themeShade="BF"/>
+        <w:insideV w:val="single" w:sz="4" w:space="0" w:color="BFBFBF" w:themeColor="background1" w:themeShade="BF"/>
+      </w:tblBorders>
+    </w:tblPr>
+  </w:style>
+  <w:style w:type="character" w:styleId="Hipervnculo">
+    <w:name w:val="Hyperlink"/>
+    <w:basedOn w:val="Fuentedeprrafopredeter"/>
+    <w:uiPriority w:val="99"/>
+    <w:unhideWhenUsed/>
+    <w:rsid w:val="001272A3"/>
+    <w:rPr>
+      <w:color w:val="0563C1" w:themeColor="hyperlink"/>
+      <w:u w:val="single"/>
+    </w:rPr>
+  </w:style>
+  <w:style w:type="paragraph" w:styleId="Prrafodelista">
+    <w:name w:val="List Paragraph"/>
+    <w:basedOn w:val="Normal"/>
+    <w:uiPriority w:val="34"/>
+    <w:qFormat/>
+    <w:rsid w:val="001272A3"/>
+    <w:pPr>
+      <w:ind w:left="720"/>
+      <w:contextualSpacing/>
+    </w:pPr>
   </w:style>
 </w:styles>
 </file>

</xml_diff>

<commit_message>
Reporte de Asignacion y programas de numeros randoms
</commit_message>
<xml_diff>
--- a/Asignacion TSO/Tarea 2 - Asignación.docx
+++ b/Asignacion TSO/Tarea 2 - Asignación.docx
@@ -1,6 +1,6 @@
 
 <file path=word/document.xml><?xml version="1.0" encoding="utf-8"?>
-<w:document xmlns:wpc="http://schemas.microsoft.com/office/word/2010/wordprocessingCanvas" xmlns:cx="http://schemas.microsoft.com/office/drawing/2014/chartex" xmlns:cx1="http://schemas.microsoft.com/office/drawing/2015/9/8/chartex" xmlns:cx2="http://schemas.microsoft.com/office/drawing/2015/10/21/chartex" xmlns:mc="http://schemas.openxmlformats.org/markup-compatibility/2006" xmlns:o="urn:schemas-microsoft-com:office:office" xmlns:r="http://schemas.openxmlformats.org/officeDocument/2006/relationships" xmlns:m="http://schemas.openxmlformats.org/officeDocument/2006/math" xmlns:v="urn:schemas-microsoft-com:vml" xmlns:wp14="http://schemas.microsoft.com/office/word/2010/wordprocessingDrawing" xmlns:wp="http://schemas.openxmlformats.org/drawingml/2006/wordprocessingDrawing" xmlns:w10="urn:schemas-microsoft-com:office:word" xmlns:w="http://schemas.openxmlformats.org/wordprocessingml/2006/main" xmlns:w14="http://schemas.microsoft.com/office/word/2010/wordml" xmlns:w15="http://schemas.microsoft.com/office/word/2012/wordml" xmlns:w16se="http://schemas.microsoft.com/office/word/2015/wordml/symex" xmlns:wpg="http://schemas.microsoft.com/office/word/2010/wordprocessingGroup" xmlns:wpi="http://schemas.microsoft.com/office/word/2010/wordprocessingInk" xmlns:wne="http://schemas.microsoft.com/office/word/2006/wordml" xmlns:wps="http://schemas.microsoft.com/office/word/2010/wordprocessingShape" mc:Ignorable="w14 w15 w16se wp14">
+<w:document xmlns:wpc="http://schemas.microsoft.com/office/word/2010/wordprocessingCanvas" xmlns:cx="http://schemas.microsoft.com/office/drawing/2014/chartex" xmlns:cx1="http://schemas.microsoft.com/office/drawing/2015/9/8/chartex" xmlns:cx2="http://schemas.microsoft.com/office/drawing/2015/10/21/chartex" xmlns:cx3="http://schemas.microsoft.com/office/drawing/2016/5/9/chartex" xmlns:cx4="http://schemas.microsoft.com/office/drawing/2016/5/10/chartex" xmlns:cx5="http://schemas.microsoft.com/office/drawing/2016/5/11/chartex" xmlns:mc="http://schemas.openxmlformats.org/markup-compatibility/2006" xmlns:o="urn:schemas-microsoft-com:office:office" xmlns:r="http://schemas.openxmlformats.org/officeDocument/2006/relationships" xmlns:m="http://schemas.openxmlformats.org/officeDocument/2006/math" xmlns:v="urn:schemas-microsoft-com:vml" xmlns:wp14="http://schemas.microsoft.com/office/word/2010/wordprocessingDrawing" xmlns:wp="http://schemas.openxmlformats.org/drawingml/2006/wordprocessingDrawing" xmlns:w10="urn:schemas-microsoft-com:office:word" xmlns:w="http://schemas.openxmlformats.org/wordprocessingml/2006/main" xmlns:w14="http://schemas.microsoft.com/office/word/2010/wordml" xmlns:w15="http://schemas.microsoft.com/office/word/2012/wordml" xmlns:w16se="http://schemas.microsoft.com/office/word/2015/wordml/symex" xmlns:wpg="http://schemas.microsoft.com/office/word/2010/wordprocessingGroup" xmlns:wpi="http://schemas.microsoft.com/office/word/2010/wordprocessingInk" xmlns:wne="http://schemas.microsoft.com/office/word/2006/wordml" xmlns:wps="http://schemas.microsoft.com/office/word/2010/wordprocessingShape" mc:Ignorable="w14 w15 w16se wp14">
   <w:body>
     <w:p>
       <w:pPr>
@@ -36,7 +36,7 @@
                     </pic:cNvPicPr>
                   </pic:nvPicPr>
                   <pic:blipFill>
-                    <a:blip r:embed="rId4" cstate="print">
+                    <a:blip r:embed="rId5" cstate="print">
                       <a:extLst>
                         <a:ext uri="{28A0092B-C50C-407E-A947-70E740481C1C}">
                           <a14:useLocalDpi xmlns:a14="http://schemas.microsoft.com/office/drawing/2010/main" val="0"/>
@@ -98,7 +98,7 @@
                     </pic:cNvPicPr>
                   </pic:nvPicPr>
                   <pic:blipFill>
-                    <a:blip r:embed="rId5" cstate="print">
+                    <a:blip r:embed="rId6" cstate="print">
                       <a:extLst>
                         <a:ext uri="{28A0092B-C50C-407E-A947-70E740481C1C}">
                           <a14:useLocalDpi xmlns:a14="http://schemas.microsoft.com/office/drawing/2010/main" val="0"/>
@@ -768,6 +768,10 @@
     <w:p>
       <w:pPr>
         <w:pStyle w:val="paragraph"/>
+        <w:numPr>
+          <w:ilvl w:val="0"/>
+          <w:numId w:val="1"/>
+        </w:numPr>
         <w:spacing w:before="0" w:beforeAutospacing="0" w:after="0" w:afterAutospacing="0"/>
         <w:jc w:val="both"/>
         <w:textAlignment w:val="baseline"/>
@@ -779,12 +783,16 @@
         <w:rPr>
           <w:rFonts w:ascii="Arial" w:hAnsi="Arial" w:cs="Arial"/>
         </w:rPr>
-        <w:t xml:space="preserve">1.- Lectura de Datos </w:t>
-      </w:r>
-    </w:p>
-    <w:p>
-      <w:pPr>
-        <w:pStyle w:val="paragraph"/>
+        <w:t>Lectura de datos</w:t>
+      </w:r>
+    </w:p>
+    <w:p>
+      <w:pPr>
+        <w:pStyle w:val="paragraph"/>
+        <w:numPr>
+          <w:ilvl w:val="0"/>
+          <w:numId w:val="1"/>
+        </w:numPr>
         <w:spacing w:before="0" w:beforeAutospacing="0" w:after="0" w:afterAutospacing="0"/>
         <w:jc w:val="both"/>
         <w:textAlignment w:val="baseline"/>
@@ -792,10 +800,20 @@
           <w:rFonts w:ascii="Arial" w:hAnsi="Arial" w:cs="Arial"/>
         </w:rPr>
       </w:pPr>
-    </w:p>
-    <w:p>
-      <w:pPr>
-        <w:pStyle w:val="paragraph"/>
+      <w:r>
+        <w:rPr>
+          <w:rFonts w:ascii="Arial" w:hAnsi="Arial" w:cs="Arial"/>
+        </w:rPr>
+        <w:t>Revisa todos los datos para verificar que todos pueden realizar cualquier tarea</w:t>
+      </w:r>
+    </w:p>
+    <w:p>
+      <w:pPr>
+        <w:pStyle w:val="paragraph"/>
+        <w:numPr>
+          <w:ilvl w:val="0"/>
+          <w:numId w:val="1"/>
+        </w:numPr>
         <w:spacing w:before="0" w:beforeAutospacing="0" w:after="0" w:afterAutospacing="0"/>
         <w:jc w:val="both"/>
         <w:textAlignment w:val="baseline"/>
@@ -807,18 +825,16 @@
         <w:rPr>
           <w:rFonts w:ascii="Arial" w:hAnsi="Arial" w:cs="Arial"/>
         </w:rPr>
-        <w:t>2.- Calcular el 50% del total de combinaciones posibles (o el entero más próximo al mismo)</w:t>
-      </w:r>
-      <w:r>
-        <w:rPr>
-          <w:rFonts w:ascii="Arial" w:hAnsi="Arial" w:cs="Arial"/>
-        </w:rPr>
-        <w:t xml:space="preserve"> ya que serán las revisadas por el programa.</w:t>
-      </w:r>
-    </w:p>
-    <w:p>
-      <w:pPr>
-        <w:pStyle w:val="paragraph"/>
+        <w:t>En caso de que algún individuo no pueda realizar alguna tarea, se reacomodaran los datos de tal forma que aquellos individuos con restricciones queden al principio de la matriz.</w:t>
+      </w:r>
+    </w:p>
+    <w:p>
+      <w:pPr>
+        <w:pStyle w:val="paragraph"/>
+        <w:numPr>
+          <w:ilvl w:val="0"/>
+          <w:numId w:val="1"/>
+        </w:numPr>
         <w:spacing w:before="0" w:beforeAutospacing="0" w:after="0" w:afterAutospacing="0"/>
         <w:jc w:val="both"/>
         <w:textAlignment w:val="baseline"/>
@@ -826,154 +842,56 @@
           <w:rFonts w:ascii="Arial" w:hAnsi="Arial" w:cs="Arial"/>
         </w:rPr>
       </w:pPr>
+      <w:r>
+        <w:rPr>
+          <w:rFonts w:ascii="Arial" w:hAnsi="Arial" w:cs="Arial"/>
+        </w:rPr>
+        <w:t>Se selecciona la tarea disponible que tome menos tiempo de para cada alumno en el orden dado</w:t>
+      </w:r>
+    </w:p>
+    <w:p>
+      <w:pPr>
+        <w:pStyle w:val="paragraph"/>
+        <w:numPr>
+          <w:ilvl w:val="0"/>
+          <w:numId w:val="1"/>
+        </w:numPr>
+        <w:spacing w:before="0" w:beforeAutospacing="0" w:after="0" w:afterAutospacing="0"/>
+        <w:jc w:val="both"/>
+        <w:textAlignment w:val="baseline"/>
+        <w:rPr>
+          <w:rFonts w:ascii="Arial" w:hAnsi="Arial" w:cs="Arial"/>
+        </w:rPr>
+      </w:pPr>
+      <w:r>
+        <w:rPr>
+          <w:rFonts w:ascii="Arial" w:hAnsi="Arial" w:cs="Arial"/>
+        </w:rPr>
+        <w:t>Se suman los tiempos de las tareas seleccionadas</w:t>
+      </w:r>
+    </w:p>
+    <w:p>
+      <w:pPr>
+        <w:pStyle w:val="paragraph"/>
+        <w:numPr>
+          <w:ilvl w:val="0"/>
+          <w:numId w:val="1"/>
+        </w:numPr>
+        <w:spacing w:before="0" w:beforeAutospacing="0" w:after="0" w:afterAutospacing="0"/>
+        <w:jc w:val="both"/>
+        <w:textAlignment w:val="baseline"/>
+        <w:rPr>
+          <w:rFonts w:ascii="Arial" w:hAnsi="Arial" w:cs="Arial"/>
+        </w:rPr>
+      </w:pPr>
+      <w:r>
+        <w:rPr>
+          <w:rFonts w:ascii="Arial" w:hAnsi="Arial" w:cs="Arial"/>
+        </w:rPr>
+        <w:t>Se reporta el resultado obtenido.</w:t>
+      </w:r>
       <w:bookmarkStart w:id="0" w:name="_GoBack"/>
       <w:bookmarkEnd w:id="0"/>
-    </w:p>
-    <w:p>
-      <w:pPr>
-        <w:pStyle w:val="paragraph"/>
-        <w:spacing w:before="0" w:beforeAutospacing="0" w:after="0" w:afterAutospacing="0"/>
-        <w:jc w:val="both"/>
-        <w:textAlignment w:val="baseline"/>
-        <w:rPr>
-          <w:rFonts w:ascii="Arial" w:hAnsi="Arial" w:cs="Arial"/>
-        </w:rPr>
-      </w:pPr>
-      <w:r>
-        <w:rPr>
-          <w:rFonts w:ascii="Arial" w:hAnsi="Arial" w:cs="Arial"/>
-        </w:rPr>
-        <w:t>4.- En el orden de estudiantes dado, seleccionar para cada uno la actividad que menor tiempo le tome.</w:t>
-      </w:r>
-    </w:p>
-    <w:p>
-      <w:pPr>
-        <w:pStyle w:val="paragraph"/>
-        <w:spacing w:before="0" w:beforeAutospacing="0" w:after="0" w:afterAutospacing="0"/>
-        <w:jc w:val="both"/>
-        <w:textAlignment w:val="baseline"/>
-        <w:rPr>
-          <w:rFonts w:ascii="Arial" w:hAnsi="Arial" w:cs="Arial"/>
-        </w:rPr>
-      </w:pPr>
-    </w:p>
-    <w:p>
-      <w:pPr>
-        <w:pStyle w:val="paragraph"/>
-        <w:spacing w:before="0" w:beforeAutospacing="0" w:after="0" w:afterAutospacing="0"/>
-        <w:jc w:val="both"/>
-        <w:textAlignment w:val="baseline"/>
-        <w:rPr>
-          <w:rFonts w:ascii="Arial" w:hAnsi="Arial" w:cs="Arial"/>
-        </w:rPr>
-      </w:pPr>
-      <w:r>
-        <w:rPr>
-          <w:rFonts w:ascii="Arial" w:hAnsi="Arial" w:cs="Arial"/>
-        </w:rPr>
-        <w:t xml:space="preserve">5.- </w:t>
-      </w:r>
-      <w:r>
-        <w:rPr>
-          <w:rFonts w:ascii="Arial" w:hAnsi="Arial" w:cs="Arial"/>
-        </w:rPr>
-        <w:t>Calcular tiempo total de dicha combinación.</w:t>
-      </w:r>
-    </w:p>
-    <w:p>
-      <w:pPr>
-        <w:pStyle w:val="paragraph"/>
-        <w:spacing w:before="0" w:beforeAutospacing="0" w:after="0" w:afterAutospacing="0"/>
-        <w:jc w:val="both"/>
-        <w:textAlignment w:val="baseline"/>
-        <w:rPr>
-          <w:rFonts w:ascii="Arial" w:hAnsi="Arial" w:cs="Arial"/>
-        </w:rPr>
-      </w:pPr>
-    </w:p>
-    <w:p>
-      <w:pPr>
-        <w:pStyle w:val="paragraph"/>
-        <w:spacing w:before="0" w:beforeAutospacing="0" w:after="0" w:afterAutospacing="0"/>
-        <w:jc w:val="both"/>
-        <w:textAlignment w:val="baseline"/>
-        <w:rPr>
-          <w:rFonts w:ascii="Arial" w:hAnsi="Arial" w:cs="Arial"/>
-        </w:rPr>
-      </w:pPr>
-      <w:r>
-        <w:rPr>
-          <w:rFonts w:ascii="Arial" w:hAnsi="Arial" w:cs="Arial"/>
-        </w:rPr>
-        <w:t>6.- Asignar a cada alumno un número aleatorio entre el 1 y el 5 y reacomodar la matriz (solo con combinaciones que no hayan sido revisadas anteriormente).</w:t>
-      </w:r>
-    </w:p>
-    <w:p>
-      <w:pPr>
-        <w:pStyle w:val="paragraph"/>
-        <w:spacing w:before="0" w:beforeAutospacing="0" w:after="0" w:afterAutospacing="0"/>
-        <w:jc w:val="both"/>
-        <w:textAlignment w:val="baseline"/>
-        <w:rPr>
-          <w:rFonts w:ascii="Arial" w:hAnsi="Arial" w:cs="Arial"/>
-        </w:rPr>
-      </w:pPr>
-    </w:p>
-    <w:p>
-      <w:pPr>
-        <w:pStyle w:val="paragraph"/>
-        <w:spacing w:before="0" w:beforeAutospacing="0" w:after="0" w:afterAutospacing="0"/>
-        <w:jc w:val="both"/>
-        <w:textAlignment w:val="baseline"/>
-        <w:rPr>
-          <w:rFonts w:ascii="Arial" w:hAnsi="Arial" w:cs="Arial"/>
-        </w:rPr>
-      </w:pPr>
-      <w:r>
-        <w:rPr>
-          <w:rFonts w:ascii="Arial" w:hAnsi="Arial" w:cs="Arial"/>
-        </w:rPr>
-        <w:t>7.- Realizar de nuevo los pasos 4 y 5, y comparar el nuevo tiempo con el primer tiempo calculado para que solo quede el menor.</w:t>
-      </w:r>
-    </w:p>
-    <w:p>
-      <w:pPr>
-        <w:pStyle w:val="paragraph"/>
-        <w:spacing w:before="0" w:beforeAutospacing="0" w:after="0" w:afterAutospacing="0"/>
-        <w:jc w:val="both"/>
-        <w:textAlignment w:val="baseline"/>
-        <w:rPr>
-          <w:rFonts w:ascii="Arial" w:hAnsi="Arial" w:cs="Arial"/>
-        </w:rPr>
-      </w:pPr>
-    </w:p>
-    <w:p>
-      <w:pPr>
-        <w:pStyle w:val="paragraph"/>
-        <w:spacing w:before="0" w:beforeAutospacing="0" w:after="0" w:afterAutospacing="0"/>
-        <w:jc w:val="both"/>
-        <w:textAlignment w:val="baseline"/>
-        <w:rPr>
-          <w:rFonts w:ascii="Arial" w:hAnsi="Arial" w:cs="Arial"/>
-        </w:rPr>
-      </w:pPr>
-      <w:r>
-        <w:rPr>
-          <w:rFonts w:ascii="Arial" w:hAnsi="Arial" w:cs="Arial"/>
-        </w:rPr>
-        <w:t>8.- Reportar la combinación que menos tiempo tome.</w:t>
-      </w:r>
-    </w:p>
-    <w:p>
-      <w:pPr>
-        <w:pStyle w:val="paragraph"/>
-        <w:spacing w:before="0" w:beforeAutospacing="0" w:after="0" w:afterAutospacing="0"/>
-        <w:jc w:val="both"/>
-        <w:textAlignment w:val="baseline"/>
-        <w:rPr>
-          <w:rFonts w:ascii="Arial" w:hAnsi="Arial" w:cs="Arial"/>
-        </w:rPr>
-      </w:pPr>
     </w:p>
     <w:p/>
     <w:sectPr>
@@ -984,6 +902,103 @@
     </w:sectPr>
   </w:body>
 </w:document>
+</file>
+
+<file path=word/numbering.xml><?xml version="1.0" encoding="utf-8"?>
+<w:numbering xmlns:wpc="http://schemas.microsoft.com/office/word/2010/wordprocessingCanvas" xmlns:cx="http://schemas.microsoft.com/office/drawing/2014/chartex" xmlns:cx1="http://schemas.microsoft.com/office/drawing/2015/9/8/chartex" xmlns:cx2="http://schemas.microsoft.com/office/drawing/2015/10/21/chartex" xmlns:cx3="http://schemas.microsoft.com/office/drawing/2016/5/9/chartex" xmlns:cx4="http://schemas.microsoft.com/office/drawing/2016/5/10/chartex" xmlns:cx5="http://schemas.microsoft.com/office/drawing/2016/5/11/chartex" xmlns:mc="http://schemas.openxmlformats.org/markup-compatibility/2006" xmlns:o="urn:schemas-microsoft-com:office:office" xmlns:r="http://schemas.openxmlformats.org/officeDocument/2006/relationships" xmlns:m="http://schemas.openxmlformats.org/officeDocument/2006/math" xmlns:v="urn:schemas-microsoft-com:vml" xmlns:wp14="http://schemas.microsoft.com/office/word/2010/wordprocessingDrawing" xmlns:wp="http://schemas.openxmlformats.org/drawingml/2006/wordprocessingDrawing" xmlns:w10="urn:schemas-microsoft-com:office:word" xmlns:w="http://schemas.openxmlformats.org/wordprocessingml/2006/main" xmlns:w14="http://schemas.microsoft.com/office/word/2010/wordml" xmlns:w15="http://schemas.microsoft.com/office/word/2012/wordml" xmlns:w16se="http://schemas.microsoft.com/office/word/2015/wordml/symex" xmlns:wpg="http://schemas.microsoft.com/office/word/2010/wordprocessingGroup" xmlns:wpi="http://schemas.microsoft.com/office/word/2010/wordprocessingInk" xmlns:wne="http://schemas.microsoft.com/office/word/2006/wordml" xmlns:wps="http://schemas.microsoft.com/office/word/2010/wordprocessingShape" mc:Ignorable="w14 w15 w16se wp14">
+  <w:abstractNum w:abstractNumId="0" w15:restartNumberingAfterBreak="0">
+    <w:nsid w:val="0FAB4BD9"/>
+    <w:multiLevelType w:val="hybridMultilevel"/>
+    <w:tmpl w:val="8AE63674"/>
+    <w:lvl w:ilvl="0" w:tplc="0B4E092E">
+      <w:start w:val="1"/>
+      <w:numFmt w:val="decimal"/>
+      <w:lvlText w:val="%1-"/>
+      <w:lvlJc w:val="left"/>
+      <w:pPr>
+        <w:ind w:left="720" w:hanging="360"/>
+      </w:pPr>
+      <w:rPr>
+        <w:rFonts w:hint="default"/>
+      </w:rPr>
+    </w:lvl>
+    <w:lvl w:ilvl="1" w:tplc="080A0019" w:tentative="1">
+      <w:start w:val="1"/>
+      <w:numFmt w:val="lowerLetter"/>
+      <w:lvlText w:val="%2."/>
+      <w:lvlJc w:val="left"/>
+      <w:pPr>
+        <w:ind w:left="1440" w:hanging="360"/>
+      </w:pPr>
+    </w:lvl>
+    <w:lvl w:ilvl="2" w:tplc="080A001B" w:tentative="1">
+      <w:start w:val="1"/>
+      <w:numFmt w:val="lowerRoman"/>
+      <w:lvlText w:val="%3."/>
+      <w:lvlJc w:val="right"/>
+      <w:pPr>
+        <w:ind w:left="2160" w:hanging="180"/>
+      </w:pPr>
+    </w:lvl>
+    <w:lvl w:ilvl="3" w:tplc="080A000F" w:tentative="1">
+      <w:start w:val="1"/>
+      <w:numFmt w:val="decimal"/>
+      <w:lvlText w:val="%4."/>
+      <w:lvlJc w:val="left"/>
+      <w:pPr>
+        <w:ind w:left="2880" w:hanging="360"/>
+      </w:pPr>
+    </w:lvl>
+    <w:lvl w:ilvl="4" w:tplc="080A0019" w:tentative="1">
+      <w:start w:val="1"/>
+      <w:numFmt w:val="lowerLetter"/>
+      <w:lvlText w:val="%5."/>
+      <w:lvlJc w:val="left"/>
+      <w:pPr>
+        <w:ind w:left="3600" w:hanging="360"/>
+      </w:pPr>
+    </w:lvl>
+    <w:lvl w:ilvl="5" w:tplc="080A001B" w:tentative="1">
+      <w:start w:val="1"/>
+      <w:numFmt w:val="lowerRoman"/>
+      <w:lvlText w:val="%6."/>
+      <w:lvlJc w:val="right"/>
+      <w:pPr>
+        <w:ind w:left="4320" w:hanging="180"/>
+      </w:pPr>
+    </w:lvl>
+    <w:lvl w:ilvl="6" w:tplc="080A000F" w:tentative="1">
+      <w:start w:val="1"/>
+      <w:numFmt w:val="decimal"/>
+      <w:lvlText w:val="%7."/>
+      <w:lvlJc w:val="left"/>
+      <w:pPr>
+        <w:ind w:left="5040" w:hanging="360"/>
+      </w:pPr>
+    </w:lvl>
+    <w:lvl w:ilvl="7" w:tplc="080A0019" w:tentative="1">
+      <w:start w:val="1"/>
+      <w:numFmt w:val="lowerLetter"/>
+      <w:lvlText w:val="%8."/>
+      <w:lvlJc w:val="left"/>
+      <w:pPr>
+        <w:ind w:left="5760" w:hanging="360"/>
+      </w:pPr>
+    </w:lvl>
+    <w:lvl w:ilvl="8" w:tplc="080A001B" w:tentative="1">
+      <w:start w:val="1"/>
+      <w:numFmt w:val="lowerRoman"/>
+      <w:lvlText w:val="%9."/>
+      <w:lvlJc w:val="right"/>
+      <w:pPr>
+        <w:ind w:left="6480" w:hanging="180"/>
+      </w:pPr>
+    </w:lvl>
+  </w:abstractNum>
+  <w:num w:numId="1">
+    <w:abstractNumId w:val="0"/>
+  </w:num>
+</w:numbering>
 </file>
 
 <file path=word/styles.xml><?xml version="1.0" encoding="utf-8"?>
@@ -1003,7 +1018,7 @@
       </w:pPr>
     </w:pPrDefault>
   </w:docDefaults>
-  <w:latentStyles w:defLockedState="0" w:defUIPriority="99" w:defSemiHidden="0" w:defUnhideWhenUsed="0" w:defQFormat="0" w:count="372">
+  <w:latentStyles w:defLockedState="0" w:defUIPriority="99" w:defSemiHidden="0" w:defUnhideWhenUsed="0" w:defQFormat="0" w:count="374">
     <w:lsdException w:name="Normal" w:uiPriority="0" w:qFormat="1"/>
     <w:lsdException w:name="heading 1" w:uiPriority="9" w:qFormat="1"/>
     <w:lsdException w:name="heading 2" w:semiHidden="1" w:uiPriority="9" w:unhideWhenUsed="1" w:qFormat="1"/>
@@ -1154,7 +1169,7 @@
     <w:lsdException w:name="Table Subtle 1" w:semiHidden="1" w:unhideWhenUsed="1"/>
     <w:lsdException w:name="Table Subtle 2" w:semiHidden="1" w:unhideWhenUsed="1"/>
     <w:lsdException w:name="Table Web 1" w:semiHidden="1" w:unhideWhenUsed="1"/>
-    <w:lsdException w:name="Table Web 2" w:semiHidden="1" w:unhideWhenUsed="1"/>
+    <w:lsdException w:name="Table Web 3" w:semiHidden="1" w:unhideWhenUsed="1"/>
     <w:lsdException w:name="Balloon Text" w:semiHidden="1" w:unhideWhenUsed="1"/>
     <w:lsdException w:name="Table Grid" w:uiPriority="39"/>
     <w:lsdException w:name="Placeholder Text" w:semiHidden="1"/>
@@ -1373,6 +1388,8 @@
     <w:lsdException w:name="List Table 6 Colorful Accent 6" w:uiPriority="51"/>
     <w:lsdException w:name="List Table 7 Colorful Accent 6" w:uiPriority="52"/>
     <w:lsdException w:name="Mention" w:semiHidden="1" w:unhideWhenUsed="1"/>
+    <w:lsdException w:name="Smart Hyperlink" w:semiHidden="1" w:unhideWhenUsed="1"/>
+    <w:lsdException w:name="Hashtag" w:semiHidden="1" w:unhideWhenUsed="1"/>
   </w:latentStyles>
   <w:style w:type="paragraph" w:default="1" w:styleId="Normal">
     <w:name w:val="Normal"/>

</xml_diff>